<commit_message>
Finalizando o site e alterações na documentação
</commit_message>
<xml_diff>
--- a/Documentação/Documentação CleanAir.docx
+++ b/Documentação/Documentação CleanAir.docx
@@ -215,7 +215,6 @@
         <w:spacing w:after="0" w:line="360" w:lineRule="auto"/>
         <w:jc w:val="center"/>
       </w:pPr>
-      <w:proofErr w:type="spellStart"/>
       <w:r>
         <w:rPr>
           <w:rFonts w:ascii="Arial" w:eastAsia="Arial" w:hAnsi="Arial" w:cs="Arial"/>
@@ -225,7 +224,6 @@
         </w:rPr>
         <w:t>CleanAir</w:t>
       </w:r>
-      <w:proofErr w:type="spellEnd"/>
     </w:p>
     <w:p>
       <w:pPr>
@@ -1899,15 +1897,7 @@
           <w:highlight w:val="yellow"/>
         </w:rPr>
         <w:lastRenderedPageBreak/>
-        <w:t xml:space="preserve">se comprometeram com as </w:t>
-      </w:r>
-      <w:proofErr w:type="gramStart"/>
-      <w:r>
-        <w:rPr>
-          <w:rFonts w:ascii="Arial" w:hAnsi="Arial" w:cs="Arial"/>
-          <w:highlight w:val="yellow"/>
-        </w:rPr>
-        <w:t>reduções</w:t>
+        <w:t>se comprometeram com as reduções</w:t>
       </w:r>
       <w:r>
         <w:rPr>
@@ -1919,90 +1909,207 @@
         <w:rPr>
           <w:rFonts w:ascii="Arial" w:hAnsi="Arial" w:cs="Arial"/>
         </w:rPr>
-        <w:t>Além</w:t>
-      </w:r>
-      <w:proofErr w:type="gramEnd"/>
-      <w:r>
-        <w:rPr>
-          <w:rFonts w:ascii="Arial" w:hAnsi="Arial" w:cs="Arial"/>
-        </w:rPr>
-        <w:t xml:space="preserve"> disso, o acordo desencadeou, indiretamente, o surgimento de iniciativas no setor privado para entender como os investidores poderiam se alinhar a ele e engajar com as empresas investidas no mesmo tópico. Os principais produtos do Acordo de Paris foram o Global </w:t>
-      </w:r>
-      <w:proofErr w:type="spellStart"/>
-      <w:r>
-        <w:rPr>
-          <w:rFonts w:ascii="Arial" w:hAnsi="Arial" w:cs="Arial"/>
-        </w:rPr>
-        <w:t>Reporting</w:t>
-      </w:r>
-      <w:proofErr w:type="spellEnd"/>
+        <w:t>Além disso, o acordo desencadeou, indiretamente, o surgimento de iniciativas no setor privado para entender como os investidores poderiam se alinhar a ele e engajar com as empresas investidas no mesmo tópico. Os principais produtos do Acordo de Paris foram o Global Reporting Initiative (GRI), o Value Reporting Foundaiton (VRF) e o CDP.</w:t>
+      </w:r>
+      <w:r>
+        <w:rPr>
+          <w:rFonts w:ascii="Arial" w:hAnsi="Arial" w:cs="Arial"/>
+        </w:rPr>
+        <w:t xml:space="preserve"> tomou corpo na discussão do Artigo 4 em 2021, o mercado global de carbono. Este mercado global de carbono deveria substituir os mecanismos de desenvolvimento limpo (CDM), proposto no protocolo de Kyoto. Nos mecanismos de desenvolvimento limpo, um país poderia financiar o desenvolvimento de projetos que sequestram carbono ou reduzem emissões, bem como absorver estas emissões ou reduções para a sua contabilidade. Desta forma, os países ou agentes que não consigam reduzir ou absorver emissões podem compensar as suas emissões. Esta inovação abria uma grande fonte de financiamento para desenvolvimento sustentável, mas trazia consigo desafios metodológicos e de contabilização.</w:t>
+      </w:r>
+    </w:p>
+    <w:p>
+      <w:pPr>
+        <w:spacing w:after="0" w:line="360" w:lineRule="auto"/>
+        <w:ind w:firstLine="851"/>
+        <w:jc w:val="both"/>
+        <w:rPr>
+          <w:rFonts w:ascii="Arial" w:hAnsi="Arial" w:cs="Arial"/>
+        </w:rPr>
+      </w:pPr>
+    </w:p>
+    <w:p>
+      <w:pPr>
+        <w:spacing w:after="0" w:line="360" w:lineRule="auto"/>
+        <w:ind w:firstLine="851"/>
+        <w:jc w:val="both"/>
+        <w:rPr>
+          <w:rFonts w:ascii="Arial" w:hAnsi="Arial" w:cs="Arial"/>
+          <w:b/>
+          <w:bCs/>
+        </w:rPr>
+      </w:pPr>
+      <w:r>
+        <w:rPr>
+          <w:rFonts w:ascii="Arial" w:hAnsi="Arial" w:cs="Arial"/>
+          <w:b/>
+          <w:bCs/>
+        </w:rPr>
+        <w:t xml:space="preserve">1.6 Como o tema </w:t>
+      </w:r>
+      <w:r>
+        <w:rPr>
+          <w:rFonts w:ascii="Arial" w:hAnsi="Arial" w:cs="Arial"/>
+          <w:b/>
+          <w:bCs/>
+        </w:rPr>
+        <w:t xml:space="preserve">está relacionado a minha linha da vida </w:t>
+      </w:r>
+      <w:r>
+        <w:rPr>
+          <w:rFonts w:ascii="Arial" w:hAnsi="Arial" w:cs="Arial"/>
+          <w:b/>
+          <w:bCs/>
+        </w:rPr>
+        <w:t>(!!!!!!!)</w:t>
+      </w:r>
+    </w:p>
+    <w:p>
+      <w:pPr>
+        <w:spacing w:after="0" w:line="360" w:lineRule="auto"/>
+        <w:ind w:firstLine="851"/>
+        <w:jc w:val="both"/>
+        <w:rPr>
+          <w:rFonts w:ascii="Arial" w:hAnsi="Arial" w:cs="Arial"/>
+        </w:rPr>
+      </w:pPr>
+      <w:r>
+        <w:rPr>
+          <w:rFonts w:ascii="Arial" w:hAnsi="Arial" w:cs="Arial"/>
+        </w:rPr>
+        <w:t>A partir dos 7 anos de idade, a</w:t>
+      </w:r>
+      <w:r>
+        <w:rPr>
+          <w:rFonts w:ascii="Arial" w:hAnsi="Arial" w:cs="Arial"/>
+        </w:rPr>
+        <w:t xml:space="preserve"> questão ambiental passou, cada vez mais, a se tornar parte da minha vida. </w:t>
+      </w:r>
+      <w:r>
+        <w:rPr>
+          <w:rFonts w:ascii="Arial" w:hAnsi="Arial" w:cs="Arial"/>
+        </w:rPr>
+        <w:t>Nessa época, participava de um projeto que criei com minhas amigas de prédio, chamado “Comunidade Sustentável”, nele, recolhíamos itens descartáveis e</w:t>
+      </w:r>
+      <w:r>
+        <w:rPr>
+          <w:rFonts w:ascii="Arial" w:hAnsi="Arial" w:cs="Arial"/>
+        </w:rPr>
+        <w:t xml:space="preserve"> que poderiam ser reutilizados e, com isso, </w:t>
+      </w:r>
+      <w:r>
+        <w:rPr>
+          <w:rFonts w:ascii="Arial" w:hAnsi="Arial" w:cs="Arial"/>
+        </w:rPr>
+        <w:t>criávamos</w:t>
+      </w:r>
+      <w:r>
+        <w:rPr>
+          <w:rFonts w:ascii="Arial" w:hAnsi="Arial" w:cs="Arial"/>
+        </w:rPr>
+        <w:t xml:space="preserve"> objetivos de decoração ou brinquedos, que depois eram vendidos para </w:t>
+      </w:r>
+      <w:r>
+        <w:rPr>
+          <w:rFonts w:ascii="Arial" w:hAnsi="Arial" w:cs="Arial"/>
+        </w:rPr>
+        <w:t xml:space="preserve">os moradores do prédio. </w:t>
+      </w:r>
+    </w:p>
+    <w:p>
+      <w:pPr>
+        <w:spacing w:after="0" w:line="360" w:lineRule="auto"/>
+        <w:ind w:firstLine="851"/>
+        <w:jc w:val="both"/>
+        <w:rPr>
+          <w:rFonts w:ascii="Arial" w:hAnsi="Arial" w:cs="Arial"/>
+        </w:rPr>
+      </w:pPr>
+      <w:r>
+        <w:rPr>
+          <w:rFonts w:ascii="Arial" w:hAnsi="Arial" w:cs="Arial"/>
+        </w:rPr>
+        <w:t xml:space="preserve">Dois anos depois, minha irmã, uma grande referência pessoal, começou os estudos na universidade e se graduou em Engenharia Ambiental. </w:t>
+      </w:r>
+    </w:p>
+    <w:p>
+      <w:pPr>
+        <w:spacing w:after="0" w:line="360" w:lineRule="auto"/>
+        <w:ind w:firstLine="851"/>
+        <w:jc w:val="both"/>
+        <w:rPr>
+          <w:rFonts w:ascii="Arial" w:hAnsi="Arial" w:cs="Arial"/>
+        </w:rPr>
+      </w:pPr>
+      <w:r>
+        <w:rPr>
+          <w:rFonts w:ascii="Arial" w:hAnsi="Arial" w:cs="Arial"/>
+        </w:rPr>
+        <w:t xml:space="preserve">Em 2022, </w:t>
+      </w:r>
+      <w:r>
+        <w:rPr>
+          <w:rFonts w:ascii="Arial" w:hAnsi="Arial" w:cs="Arial"/>
+        </w:rPr>
+        <w:t xml:space="preserve">me formei na ETEC e meu TCC foi </w:t>
+      </w:r>
+      <w:r>
+        <w:rPr>
+          <w:rFonts w:ascii="Arial" w:hAnsi="Arial" w:cs="Arial"/>
+        </w:rPr>
+        <w:t xml:space="preserve">um software desenvolvido </w:t>
+      </w:r>
+      <w:r>
+        <w:rPr>
+          <w:rFonts w:ascii="Arial" w:hAnsi="Arial" w:cs="Arial"/>
+        </w:rPr>
+        <w:t>para cadastro de áreas que poderiam ser urbanizadas na cidade de São Paulo</w:t>
+      </w:r>
+      <w:r>
+        <w:rPr>
+          <w:rFonts w:ascii="Arial" w:hAnsi="Arial" w:cs="Arial"/>
+        </w:rPr>
+        <w:t xml:space="preserve"> e ao cadastrar essas áreas, ONGs sobre o meio ambiente poderiam atuar nesses lugares. </w:t>
+      </w:r>
+    </w:p>
+    <w:p>
+      <w:pPr>
+        <w:spacing w:after="0" w:line="360" w:lineRule="auto"/>
+        <w:ind w:firstLine="851"/>
+        <w:jc w:val="both"/>
+        <w:rPr>
+          <w:rFonts w:ascii="Arial" w:hAnsi="Arial" w:cs="Arial"/>
+        </w:rPr>
+      </w:pPr>
+      <w:r>
+        <w:rPr>
+          <w:rFonts w:ascii="Arial" w:hAnsi="Arial" w:cs="Arial"/>
+        </w:rPr>
+        <w:t xml:space="preserve">Além disso, Geografia sempre foi minha disciplina preferida no colégio e estudar sobre isso até hoje é um hobbie. Por fim, </w:t>
+      </w:r>
+      <w:r>
+        <w:rPr>
+          <w:rFonts w:ascii="Arial" w:hAnsi="Arial" w:cs="Arial"/>
+        </w:rPr>
+        <w:t xml:space="preserve">estamos vivendo um período muito instável </w:t>
+      </w:r>
+      <w:r>
+        <w:rPr>
+          <w:rFonts w:ascii="Arial" w:hAnsi="Arial" w:cs="Arial"/>
+        </w:rPr>
+        <w:t xml:space="preserve">do ponto de vista climático e </w:t>
+      </w:r>
+      <w:r>
+        <w:rPr>
+          <w:rFonts w:ascii="Arial" w:hAnsi="Arial" w:cs="Arial"/>
+        </w:rPr>
+        <w:t>é muito difícil ver tantas tragedias acontecendo simultaneamente e não se mobilizar ou pensar alternativas para tentar reverter esse cenário</w:t>
+      </w:r>
       <w:r>
         <w:rPr>
           <w:rFonts w:ascii="Arial" w:hAnsi="Arial" w:cs="Arial"/>
         </w:rPr>
         <w:t xml:space="preserve"> </w:t>
-      </w:r>
-      <w:proofErr w:type="spellStart"/>
-      <w:r>
-        <w:rPr>
-          <w:rFonts w:ascii="Arial" w:hAnsi="Arial" w:cs="Arial"/>
-        </w:rPr>
-        <w:t>Initiative</w:t>
-      </w:r>
-      <w:proofErr w:type="spellEnd"/>
-      <w:r>
-        <w:rPr>
-          <w:rFonts w:ascii="Arial" w:hAnsi="Arial" w:cs="Arial"/>
-        </w:rPr>
-        <w:t xml:space="preserve"> (GRI), o </w:t>
-      </w:r>
-      <w:proofErr w:type="spellStart"/>
-      <w:r>
-        <w:rPr>
-          <w:rFonts w:ascii="Arial" w:hAnsi="Arial" w:cs="Arial"/>
-        </w:rPr>
-        <w:t>Value</w:t>
-      </w:r>
-      <w:proofErr w:type="spellEnd"/>
-      <w:r>
-        <w:rPr>
-          <w:rFonts w:ascii="Arial" w:hAnsi="Arial" w:cs="Arial"/>
-        </w:rPr>
-        <w:t xml:space="preserve"> </w:t>
-      </w:r>
-      <w:proofErr w:type="spellStart"/>
-      <w:r>
-        <w:rPr>
-          <w:rFonts w:ascii="Arial" w:hAnsi="Arial" w:cs="Arial"/>
-        </w:rPr>
-        <w:t>Reporting</w:t>
-      </w:r>
-      <w:proofErr w:type="spellEnd"/>
-      <w:r>
-        <w:rPr>
-          <w:rFonts w:ascii="Arial" w:hAnsi="Arial" w:cs="Arial"/>
-        </w:rPr>
-        <w:t xml:space="preserve"> </w:t>
-      </w:r>
-      <w:proofErr w:type="spellStart"/>
-      <w:r>
-        <w:rPr>
-          <w:rFonts w:ascii="Arial" w:hAnsi="Arial" w:cs="Arial"/>
-        </w:rPr>
-        <w:t>Foundaiton</w:t>
-      </w:r>
-      <w:proofErr w:type="spellEnd"/>
-      <w:r>
-        <w:rPr>
-          <w:rFonts w:ascii="Arial" w:hAnsi="Arial" w:cs="Arial"/>
-        </w:rPr>
-        <w:t xml:space="preserve"> (VRF) e o CDP.</w:t>
-      </w:r>
-      <w:r>
-        <w:rPr>
-          <w:rFonts w:ascii="Arial" w:hAnsi="Arial" w:cs="Arial"/>
-        </w:rPr>
-        <w:t xml:space="preserve"> tomou corpo na discussão do Artigo 4 em 2021, o mercado global de carbono. Este mercado global de carbono deveria substituir os mecanismos de desenvolvimento limpo (CDM), proposto no protocolo de Kyoto. Nos mecanismos de desenvolvimento limpo, um país poderia financiar o desenvolvimento de projetos que sequestram carbono ou reduzem emissões, bem como absorver estas emissões ou reduções para a sua contabilidade. Desta forma, os países ou agentes que não consigam reduzir ou absorver emissões podem compensar as suas emissões. Esta inovação abria uma grande fonte de financiamento para desenvolvimento sustentável, mas trazia consigo desafios metodológicos e de contabilização.</w:t>
       </w:r>
     </w:p>
     <w:p>
@@ -2053,6 +2160,7 @@
         <w:rPr>
           <w:rFonts w:ascii="Arial" w:hAnsi="Arial" w:cs="Arial"/>
         </w:rPr>
+        <w:lastRenderedPageBreak/>
         <w:t xml:space="preserve">Sensibilizar </w:t>
       </w:r>
       <w:r>
@@ -2198,6 +2306,32 @@
         <w:jc w:val="both"/>
         <w:rPr>
           <w:rFonts w:ascii="Arial" w:hAnsi="Arial" w:cs="Arial"/>
+        </w:rPr>
+      </w:pPr>
+      <w:r>
+        <w:rPr>
+          <w:rFonts w:ascii="Arial" w:hAnsi="Arial" w:cs="Arial"/>
+        </w:rPr>
+        <w:t>A CleanAir é uma Organização Sem Fins Lucrativos que visa conscientizar a população</w:t>
+      </w:r>
+    </w:p>
+    <w:p>
+      <w:pPr>
+        <w:spacing w:after="0" w:line="360" w:lineRule="auto"/>
+        <w:ind w:firstLine="851"/>
+        <w:jc w:val="both"/>
+        <w:rPr>
+          <w:rFonts w:ascii="Arial" w:hAnsi="Arial" w:cs="Arial"/>
+        </w:rPr>
+      </w:pPr>
+    </w:p>
+    <w:p>
+      <w:pPr>
+        <w:spacing w:after="0" w:line="360" w:lineRule="auto"/>
+        <w:ind w:firstLine="851"/>
+        <w:jc w:val="both"/>
+        <w:rPr>
+          <w:rFonts w:ascii="Arial" w:hAnsi="Arial" w:cs="Arial"/>
           <w:b/>
           <w:bCs/>
         </w:rPr>
@@ -2228,7 +2362,67 @@
           <w:b/>
           <w:bCs/>
         </w:rPr>
-        <w:t xml:space="preserve">4.3 Requisitos </w:t>
+        <w:t xml:space="preserve">4.3 </w:t>
+      </w:r>
+      <w:r>
+        <w:rPr>
+          <w:rFonts w:ascii="Arial" w:hAnsi="Arial" w:cs="Arial"/>
+          <w:b/>
+          <w:bCs/>
+        </w:rPr>
+        <w:t>Backlog</w:t>
+      </w:r>
+    </w:p>
+    <w:p>
+      <w:pPr>
+        <w:spacing w:after="0" w:line="240" w:lineRule="auto"/>
+        <w:rPr>
+          <w:rFonts w:ascii="Arial" w:hAnsi="Arial" w:cs="Arial"/>
+          <w:b/>
+          <w:bCs/>
+        </w:rPr>
+      </w:pPr>
+      <w:r>
+        <w:rPr>
+          <w:rFonts w:ascii="Arial" w:hAnsi="Arial" w:cs="Arial"/>
+          <w:b/>
+          <w:bCs/>
+        </w:rPr>
+        <w:drawing>
+          <wp:inline distT="0" distB="0" distL="0" distR="0" wp14:anchorId="06F856E3" wp14:editId="3912C93C">
+            <wp:extent cx="6300600" cy="3179618"/>
+            <wp:effectExtent l="0" t="0" r="5080" b="1905"/>
+            <wp:docPr id="1403213614" name="Imagem 1" descr="Tabela&#10;&#10;Descrição gerada automaticamente"/>
+            <wp:cNvGraphicFramePr>
+              <a:graphicFrameLocks xmlns:a="http://schemas.openxmlformats.org/drawingml/2006/main" noChangeAspect="1"/>
+            </wp:cNvGraphicFramePr>
+            <a:graphic xmlns:a="http://schemas.openxmlformats.org/drawingml/2006/main">
+              <a:graphicData uri="http://schemas.openxmlformats.org/drawingml/2006/picture">
+                <pic:pic xmlns:pic="http://schemas.openxmlformats.org/drawingml/2006/picture">
+                  <pic:nvPicPr>
+                    <pic:cNvPr id="1403213614" name="Imagem 1" descr="Tabela&#10;&#10;Descrição gerada automaticamente"/>
+                    <pic:cNvPicPr/>
+                  </pic:nvPicPr>
+                  <pic:blipFill>
+                    <a:blip r:embed="rId6"/>
+                    <a:stretch>
+                      <a:fillRect/>
+                    </a:stretch>
+                  </pic:blipFill>
+                  <pic:spPr>
+                    <a:xfrm>
+                      <a:off x="0" y="0"/>
+                      <a:ext cx="6307875" cy="3183289"/>
+                    </a:xfrm>
+                    <a:prstGeom prst="rect">
+                      <a:avLst/>
+                    </a:prstGeom>
+                  </pic:spPr>
+                </pic:pic>
+              </a:graphicData>
+            </a:graphic>
+          </wp:inline>
+        </w:drawing>
       </w:r>
     </w:p>
     <w:p>
@@ -2248,12 +2442,109 @@
           <w:b/>
           <w:bCs/>
         </w:rPr>
+        <w:t xml:space="preserve"> </w:t>
+      </w:r>
+    </w:p>
+    <w:p>
+      <w:pPr>
+        <w:spacing w:after="0" w:line="360" w:lineRule="auto"/>
+        <w:ind w:firstLine="851"/>
+        <w:jc w:val="both"/>
+        <w:rPr>
+          <w:rFonts w:ascii="Arial" w:hAnsi="Arial" w:cs="Arial"/>
+          <w:b/>
+          <w:bCs/>
+        </w:rPr>
+      </w:pPr>
+      <w:r>
+        <w:rPr>
+          <w:rFonts w:ascii="Arial" w:hAnsi="Arial" w:cs="Arial"/>
+          <w:b/>
+          <w:bCs/>
+        </w:rPr>
         <w:t xml:space="preserve">4.4 Limites e exclusões </w:t>
       </w:r>
     </w:p>
     <w:p>
       <w:pPr>
         <w:spacing w:after="0" w:line="360" w:lineRule="auto"/>
+        <w:jc w:val="both"/>
+        <w:rPr>
+          <w:rFonts w:ascii="Arial" w:hAnsi="Arial" w:cs="Arial"/>
+          <w:b/>
+          <w:bCs/>
+        </w:rPr>
+      </w:pPr>
+    </w:p>
+    <w:p>
+      <w:pPr>
+        <w:spacing w:after="0" w:line="360" w:lineRule="auto"/>
+        <w:jc w:val="both"/>
+        <w:rPr>
+          <w:rFonts w:ascii="Arial" w:hAnsi="Arial" w:cs="Arial"/>
+          <w:b/>
+          <w:bCs/>
+        </w:rPr>
+      </w:pPr>
+    </w:p>
+    <w:p>
+      <w:pPr>
+        <w:spacing w:after="0" w:line="360" w:lineRule="auto"/>
+        <w:jc w:val="both"/>
+        <w:rPr>
+          <w:rFonts w:ascii="Arial" w:hAnsi="Arial" w:cs="Arial"/>
+          <w:b/>
+          <w:bCs/>
+        </w:rPr>
+      </w:pPr>
+    </w:p>
+    <w:p>
+      <w:pPr>
+        <w:spacing w:after="0" w:line="360" w:lineRule="auto"/>
+        <w:jc w:val="both"/>
+        <w:rPr>
+          <w:rFonts w:ascii="Arial" w:hAnsi="Arial" w:cs="Arial"/>
+          <w:b/>
+          <w:bCs/>
+        </w:rPr>
+      </w:pPr>
+    </w:p>
+    <w:p>
+      <w:pPr>
+        <w:spacing w:after="0" w:line="360" w:lineRule="auto"/>
+        <w:jc w:val="both"/>
+        <w:rPr>
+          <w:rFonts w:ascii="Arial" w:hAnsi="Arial" w:cs="Arial"/>
+          <w:b/>
+          <w:bCs/>
+        </w:rPr>
+      </w:pPr>
+    </w:p>
+    <w:p>
+      <w:pPr>
+        <w:spacing w:after="0" w:line="360" w:lineRule="auto"/>
+        <w:jc w:val="both"/>
+        <w:rPr>
+          <w:rFonts w:ascii="Arial" w:hAnsi="Arial" w:cs="Arial"/>
+          <w:b/>
+          <w:bCs/>
+        </w:rPr>
+      </w:pPr>
+    </w:p>
+    <w:p>
+      <w:pPr>
+        <w:spacing w:after="0" w:line="360" w:lineRule="auto"/>
+        <w:jc w:val="both"/>
+        <w:rPr>
+          <w:rFonts w:ascii="Arial" w:hAnsi="Arial" w:cs="Arial"/>
+          <w:b/>
+          <w:bCs/>
+        </w:rPr>
+      </w:pPr>
+    </w:p>
+    <w:p>
+      <w:pPr>
+        <w:spacing w:after="0" w:line="360" w:lineRule="auto"/>
         <w:ind w:firstLine="851"/>
         <w:jc w:val="both"/>
         <w:rPr>
@@ -2262,107 +2553,13 @@
           <w:bCs/>
         </w:rPr>
       </w:pPr>
-    </w:p>
-    <w:p>
-      <w:pPr>
-        <w:spacing w:after="0" w:line="360" w:lineRule="auto"/>
-        <w:ind w:firstLine="851"/>
-        <w:jc w:val="both"/>
-        <w:rPr>
-          <w:rFonts w:ascii="Arial" w:hAnsi="Arial" w:cs="Arial"/>
-          <w:b/>
-          <w:bCs/>
-        </w:rPr>
-      </w:pPr>
-    </w:p>
-    <w:p>
-      <w:pPr>
-        <w:spacing w:after="0" w:line="360" w:lineRule="auto"/>
-        <w:ind w:firstLine="851"/>
-        <w:jc w:val="both"/>
-        <w:rPr>
-          <w:rFonts w:ascii="Arial" w:hAnsi="Arial" w:cs="Arial"/>
-          <w:b/>
-          <w:bCs/>
-        </w:rPr>
-      </w:pPr>
-    </w:p>
-    <w:p>
-      <w:pPr>
-        <w:spacing w:after="0" w:line="360" w:lineRule="auto"/>
-        <w:ind w:firstLine="851"/>
-        <w:jc w:val="both"/>
-        <w:rPr>
-          <w:rFonts w:ascii="Arial" w:hAnsi="Arial" w:cs="Arial"/>
-          <w:b/>
-          <w:bCs/>
-        </w:rPr>
-      </w:pPr>
-    </w:p>
-    <w:p>
-      <w:pPr>
-        <w:spacing w:after="0" w:line="360" w:lineRule="auto"/>
-        <w:ind w:firstLine="851"/>
-        <w:jc w:val="both"/>
-        <w:rPr>
-          <w:rFonts w:ascii="Arial" w:hAnsi="Arial" w:cs="Arial"/>
-          <w:b/>
-          <w:bCs/>
-        </w:rPr>
-      </w:pPr>
-    </w:p>
-    <w:p>
-      <w:pPr>
-        <w:spacing w:after="0" w:line="360" w:lineRule="auto"/>
-        <w:ind w:firstLine="851"/>
-        <w:jc w:val="both"/>
-        <w:rPr>
-          <w:rFonts w:ascii="Arial" w:hAnsi="Arial" w:cs="Arial"/>
-          <w:b/>
-          <w:bCs/>
-        </w:rPr>
-      </w:pPr>
-    </w:p>
-    <w:p>
-      <w:pPr>
-        <w:spacing w:after="0" w:line="360" w:lineRule="auto"/>
-        <w:ind w:firstLine="851"/>
-        <w:jc w:val="both"/>
-        <w:rPr>
-          <w:rFonts w:ascii="Arial" w:hAnsi="Arial" w:cs="Arial"/>
-          <w:b/>
-          <w:bCs/>
-        </w:rPr>
-      </w:pPr>
-    </w:p>
-    <w:p>
-      <w:pPr>
-        <w:spacing w:after="0" w:line="360" w:lineRule="auto"/>
-        <w:jc w:val="both"/>
-        <w:rPr>
-          <w:rFonts w:ascii="Arial" w:hAnsi="Arial" w:cs="Arial"/>
-          <w:b/>
-          <w:bCs/>
-        </w:rPr>
-      </w:pPr>
-    </w:p>
-    <w:p>
-      <w:pPr>
-        <w:spacing w:after="0" w:line="360" w:lineRule="auto"/>
-        <w:ind w:firstLine="851"/>
-        <w:jc w:val="both"/>
-        <w:rPr>
-          <w:rFonts w:ascii="Arial" w:hAnsi="Arial" w:cs="Arial"/>
-          <w:b/>
-          <w:bCs/>
-        </w:rPr>
-      </w:pPr>
-      <w:r>
-        <w:rPr>
-          <w:rFonts w:ascii="Arial" w:hAnsi="Arial" w:cs="Arial"/>
-          <w:b/>
-          <w:bCs/>
-        </w:rPr>
+      <w:r>
+        <w:rPr>
+          <w:rFonts w:ascii="Arial" w:hAnsi="Arial" w:cs="Arial"/>
+          <w:b/>
+          <w:bCs/>
+        </w:rPr>
+        <w:lastRenderedPageBreak/>
         <w:t xml:space="preserve">4.5 </w:t>
       </w:r>
       <w:r>
@@ -2685,18 +2882,8 @@
                 <w:sz w:val="22"/>
                 <w:szCs w:val="22"/>
               </w:rPr>
-              <w:t xml:space="preserve">Projeto criado e configurado no </w:t>
+              <w:t>Projeto criado e configurado no Github</w:t>
             </w:r>
-            <w:proofErr w:type="spellStart"/>
-            <w:r>
-              <w:rPr>
-                <w:rFonts w:cs="Arial"/>
-                <w:sz w:val="22"/>
-                <w:szCs w:val="22"/>
-              </w:rPr>
-              <w:t>Github</w:t>
-            </w:r>
-            <w:proofErr w:type="spellEnd"/>
           </w:p>
         </w:tc>
         <w:tc>
@@ -2939,23 +3126,13 @@
                 <w:szCs w:val="22"/>
               </w:rPr>
             </w:pPr>
-            <w:proofErr w:type="spellStart"/>
             <w:r>
               <w:rPr>
                 <w:rFonts w:cs="Arial"/>
                 <w:sz w:val="22"/>
                 <w:szCs w:val="22"/>
               </w:rPr>
-              <w:t>Product</w:t>
-            </w:r>
-            <w:proofErr w:type="spellEnd"/>
-            <w:r>
-              <w:rPr>
-                <w:rFonts w:cs="Arial"/>
-                <w:sz w:val="22"/>
-                <w:szCs w:val="22"/>
-              </w:rPr>
-              <w:t xml:space="preserve"> Backlog</w:t>
+              <w:t>Product Backlog</w:t>
             </w:r>
           </w:p>
         </w:tc>
@@ -3005,18 +3182,8 @@
                 <w:sz w:val="22"/>
                 <w:szCs w:val="22"/>
               </w:rPr>
-              <w:t xml:space="preserve">Uso de </w:t>
+              <w:t>Uso de API’s</w:t>
             </w:r>
-            <w:proofErr w:type="spellStart"/>
-            <w:r>
-              <w:rPr>
-                <w:rFonts w:cs="Arial"/>
-                <w:sz w:val="22"/>
-                <w:szCs w:val="22"/>
-              </w:rPr>
-              <w:t>API’s</w:t>
-            </w:r>
-            <w:proofErr w:type="spellEnd"/>
           </w:p>
         </w:tc>
         <w:tc>
@@ -3131,7 +3298,15 @@
                 <w:sz w:val="22"/>
                 <w:szCs w:val="22"/>
               </w:rPr>
-              <w:t xml:space="preserve">15 dias </w:t>
+              <w:t>3</w:t>
+            </w:r>
+            <w:r>
+              <w:rPr>
+                <w:rFonts w:cs="Arial"/>
+                <w:sz w:val="22"/>
+                <w:szCs w:val="22"/>
+              </w:rPr>
+              <w:t xml:space="preserve">5 dias </w:t>
             </w:r>
           </w:p>
         </w:tc>
@@ -3342,21 +3517,7 @@
         <w:rPr>
           <w:rFonts w:ascii="Arial" w:hAnsi="Arial" w:cs="Arial"/>
         </w:rPr>
-        <w:t xml:space="preserve">Acesso a </w:t>
-      </w:r>
-      <w:proofErr w:type="spellStart"/>
-      <w:r>
-        <w:rPr>
-          <w:rFonts w:ascii="Arial" w:hAnsi="Arial" w:cs="Arial"/>
-        </w:rPr>
-        <w:t>API’s</w:t>
-      </w:r>
-      <w:proofErr w:type="spellEnd"/>
-      <w:r>
-        <w:rPr>
-          <w:rFonts w:ascii="Arial" w:hAnsi="Arial" w:cs="Arial"/>
-        </w:rPr>
-        <w:t xml:space="preserve"> (especificar); </w:t>
+        <w:t xml:space="preserve">Acesso a API’s (especificar); </w:t>
       </w:r>
     </w:p>
     <w:p>
@@ -3492,7 +3653,6 @@
           <w:b/>
           <w:bCs/>
         </w:rPr>
-        <w:lastRenderedPageBreak/>
         <w:t xml:space="preserve">4.9 Premissas </w:t>
       </w:r>
     </w:p>
@@ -3513,6 +3673,7 @@
         <w:rPr>
           <w:rFonts w:ascii="Arial" w:hAnsi="Arial" w:cs="Arial"/>
         </w:rPr>
+        <w:lastRenderedPageBreak/>
         <w:t xml:space="preserve">É de responsabilidade do cliente possuir internet para acessar a aplicação; </w:t>
       </w:r>
     </w:p>
@@ -3638,16 +3799,7 @@
           <w:b/>
           <w:bCs/>
         </w:rPr>
-        <w:t xml:space="preserve">4.11 </w:t>
-      </w:r>
-      <w:proofErr w:type="spellStart"/>
-      <w:r>
-        <w:rPr>
-          <w:rFonts w:ascii="Arial" w:hAnsi="Arial" w:cs="Arial"/>
-          <w:b/>
-          <w:bCs/>
-        </w:rPr>
-        <w:t>Steak</w:t>
+        <w:t>4.11 Steak</w:t>
       </w:r>
       <w:r>
         <w:rPr>
@@ -3663,16 +3815,7 @@
           <w:b/>
           <w:bCs/>
         </w:rPr>
-        <w:t>holders</w:t>
-      </w:r>
-      <w:proofErr w:type="spellEnd"/>
-      <w:r>
-        <w:rPr>
-          <w:rFonts w:ascii="Arial" w:hAnsi="Arial" w:cs="Arial"/>
-          <w:b/>
-          <w:bCs/>
-        </w:rPr>
-        <w:t xml:space="preserve"> </w:t>
+        <w:t xml:space="preserve">holders </w:t>
       </w:r>
     </w:p>
     <w:p>
@@ -3873,7 +4016,7 @@
       </w:pPr>
     </w:p>
     <w:p>
-      <w:hyperlink r:id="rId6">
+      <w:hyperlink r:id="rId7">
         <w:r>
           <w:rPr>
             <w:rStyle w:val="Hyperlink"/>
@@ -3883,7 +4026,7 @@
       </w:hyperlink>
     </w:p>
     <w:p>
-      <w:hyperlink r:id="rId7">
+      <w:hyperlink r:id="rId8">
         <w:r>
           <w:rPr>
             <w:rStyle w:val="Hyperlink"/>
@@ -3898,7 +4041,7 @@
           <w:rStyle w:val="Hyperlink"/>
         </w:rPr>
       </w:pPr>
-      <w:hyperlink r:id="rId8">
+      <w:hyperlink r:id="rId9">
         <w:r>
           <w:rPr>
             <w:rStyle w:val="Hyperlink"/>
@@ -3908,7 +4051,7 @@
       </w:hyperlink>
     </w:p>
     <w:p>
-      <w:hyperlink r:id="rId9" w:anchor=":~:text=A%20partir%20da%20Revolu%C3%A7%C3%A3o%20Industrial,que%20se%20concentram%20nas%20cidades" w:history="1">
+      <w:hyperlink r:id="rId10" w:anchor=":~:text=A%20partir%20da%20Revolu%C3%A7%C3%A3o%20Industrial,que%20se%20concentram%20nas%20cidades" w:history="1">
         <w:r>
           <w:rPr>
             <w:rStyle w:val="Hyperlink"/>
@@ -3921,7 +4064,7 @@
       </w:r>
     </w:p>
     <w:p>
-      <w:hyperlink r:id="rId10" w:history="1">
+      <w:hyperlink r:id="rId11" w:history="1">
         <w:r>
           <w:rPr>
             <w:rStyle w:val="Hyperlink"/>
@@ -3934,7 +4077,7 @@
       </w:r>
     </w:p>
     <w:p>
-      <w:hyperlink r:id="rId11" w:history="1">
+      <w:hyperlink r:id="rId12" w:history="1">
         <w:r>
           <w:rPr>
             <w:rStyle w:val="Hyperlink"/>
@@ -3944,7 +4087,7 @@
       </w:hyperlink>
     </w:p>
     <w:p>
-      <w:hyperlink r:id="rId12" w:anchor=":~:text=As%20mudan%C3%A7as%20clim%C3%A1ticas%20podem%20afetar,e%20outros%20pa%C3%ADses%20em%20desenvolvimento" w:history="1">
+      <w:hyperlink r:id="rId13" w:anchor=":~:text=As%20mudan%C3%A7as%20clim%C3%A1ticas%20podem%20afetar,e%20outros%20pa%C3%ADses%20em%20desenvolvimento" w:history="1">
         <w:r>
           <w:rPr>
             <w:rStyle w:val="Hyperlink"/>
@@ -3960,7 +4103,7 @@
       </w:r>
     </w:p>
     <w:p>
-      <w:hyperlink r:id="rId13" w:history="1">
+      <w:hyperlink r:id="rId14" w:history="1">
         <w:r>
           <w:rPr>
             <w:rStyle w:val="Hyperlink"/>
@@ -3970,7 +4113,7 @@
       </w:hyperlink>
     </w:p>
     <w:p>
-      <w:hyperlink r:id="rId14" w:anchor=":~:text=Os%20impactos%20das%20mudan%C3%A7as%20clim%C3%A1ticas,vegeta%C3%A7%C3%A3o%20t%C3%ADpica%20da%20regi%C3%A3o%20%C3%A1rida" w:history="1">
+      <w:hyperlink r:id="rId15" w:anchor=":~:text=Os%20impactos%20das%20mudan%C3%A7as%20clim%C3%A1ticas,vegeta%C3%A7%C3%A3o%20t%C3%ADpica%20da%20regi%C3%A3o%20%C3%A1rida" w:history="1">
         <w:r>
           <w:rPr>
             <w:rStyle w:val="Hyperlink"/>

</xml_diff>

<commit_message>
Primeira versão do cadastro e login integrados
</commit_message>
<xml_diff>
--- a/Documentação/Documentação CleanAir.docx
+++ b/Documentação/Documentação CleanAir.docx
@@ -215,6 +215,7 @@
         <w:spacing w:after="0" w:line="360" w:lineRule="auto"/>
         <w:jc w:val="center"/>
       </w:pPr>
+      <w:proofErr w:type="spellStart"/>
       <w:r>
         <w:rPr>
           <w:rFonts w:ascii="Arial" w:eastAsia="Arial" w:hAnsi="Arial" w:cs="Arial"/>
@@ -224,6 +225,7 @@
         </w:rPr>
         <w:t>CleanAir</w:t>
       </w:r>
+      <w:proofErr w:type="spellEnd"/>
     </w:p>
     <w:p>
       <w:pPr>
@@ -392,29 +394,6 @@
           <w:color w:val="000000" w:themeColor="text1"/>
         </w:rPr>
         <w:t>2024</w:t>
-      </w:r>
-    </w:p>
-    <w:p>
-      <w:pPr>
-        <w:pStyle w:val="PargrafodaLista"/>
-        <w:numPr>
-          <w:ilvl w:val="0"/>
-          <w:numId w:val="2"/>
-        </w:numPr>
-        <w:rPr>
-          <w:rFonts w:ascii="Arial" w:hAnsi="Arial" w:cs="Arial"/>
-          <w:b/>
-          <w:bCs/>
-        </w:rPr>
-      </w:pPr>
-      <w:r>
-        <w:rPr>
-          <w:rFonts w:ascii="Arial" w:hAnsi="Arial" w:cs="Arial"/>
-          <w:b/>
-          <w:bCs/>
-        </w:rPr>
-        <w:lastRenderedPageBreak/>
-        <w:t>COMBATE AS ALTERAÇÕES CLIMÁTICAS</w:t>
       </w:r>
     </w:p>
     <w:p>
@@ -436,6 +415,7 @@
           <w:b/>
           <w:bCs/>
         </w:rPr>
+        <w:lastRenderedPageBreak/>
         <w:t>Contexto</w:t>
       </w:r>
     </w:p>
@@ -1038,7 +1018,21 @@
         <w:rPr>
           <w:rFonts w:ascii="Arial" w:hAnsi="Arial" w:cs="Arial"/>
         </w:rPr>
-        <w:t xml:space="preserve">gerar riscos a saúde de quem consumirá esses alimentos. </w:t>
+        <w:t xml:space="preserve">gerar riscos </w:t>
+      </w:r>
+      <w:proofErr w:type="spellStart"/>
+      <w:r>
+        <w:rPr>
+          <w:rFonts w:ascii="Arial" w:hAnsi="Arial" w:cs="Arial"/>
+        </w:rPr>
+        <w:t>a</w:t>
+      </w:r>
+      <w:proofErr w:type="spellEnd"/>
+      <w:r>
+        <w:rPr>
+          <w:rFonts w:ascii="Arial" w:hAnsi="Arial" w:cs="Arial"/>
+        </w:rPr>
+        <w:t xml:space="preserve"> saúde de quem consumirá esses alimentos. </w:t>
       </w:r>
       <w:r>
         <w:rPr>
@@ -1897,7 +1891,15 @@
           <w:highlight w:val="yellow"/>
         </w:rPr>
         <w:lastRenderedPageBreak/>
-        <w:t>se comprometeram com as reduções</w:t>
+        <w:t xml:space="preserve">se comprometeram com as </w:t>
+      </w:r>
+      <w:proofErr w:type="gramStart"/>
+      <w:r>
+        <w:rPr>
+          <w:rFonts w:ascii="Arial" w:hAnsi="Arial" w:cs="Arial"/>
+          <w:highlight w:val="yellow"/>
+        </w:rPr>
+        <w:t>reduções</w:t>
       </w:r>
       <w:r>
         <w:rPr>
@@ -1909,7 +1911,84 @@
         <w:rPr>
           <w:rFonts w:ascii="Arial" w:hAnsi="Arial" w:cs="Arial"/>
         </w:rPr>
-        <w:t>Além disso, o acordo desencadeou, indiretamente, o surgimento de iniciativas no setor privado para entender como os investidores poderiam se alinhar a ele e engajar com as empresas investidas no mesmo tópico. Os principais produtos do Acordo de Paris foram o Global Reporting Initiative (GRI), o Value Reporting Foundaiton (VRF) e o CDP.</w:t>
+        <w:t>Além</w:t>
+      </w:r>
+      <w:proofErr w:type="gramEnd"/>
+      <w:r>
+        <w:rPr>
+          <w:rFonts w:ascii="Arial" w:hAnsi="Arial" w:cs="Arial"/>
+        </w:rPr>
+        <w:t xml:space="preserve"> disso, o acordo desencadeou, indiretamente, o surgimento de iniciativas no setor privado para entender como os investidores poderiam se alinhar a ele e engajar com as empresas investidas no mesmo tópico. Os principais produtos do Acordo de Paris foram o Global </w:t>
+      </w:r>
+      <w:proofErr w:type="spellStart"/>
+      <w:r>
+        <w:rPr>
+          <w:rFonts w:ascii="Arial" w:hAnsi="Arial" w:cs="Arial"/>
+        </w:rPr>
+        <w:t>Reporting</w:t>
+      </w:r>
+      <w:proofErr w:type="spellEnd"/>
+      <w:r>
+        <w:rPr>
+          <w:rFonts w:ascii="Arial" w:hAnsi="Arial" w:cs="Arial"/>
+        </w:rPr>
+        <w:t xml:space="preserve"> </w:t>
+      </w:r>
+      <w:proofErr w:type="spellStart"/>
+      <w:r>
+        <w:rPr>
+          <w:rFonts w:ascii="Arial" w:hAnsi="Arial" w:cs="Arial"/>
+        </w:rPr>
+        <w:t>Initiative</w:t>
+      </w:r>
+      <w:proofErr w:type="spellEnd"/>
+      <w:r>
+        <w:rPr>
+          <w:rFonts w:ascii="Arial" w:hAnsi="Arial" w:cs="Arial"/>
+        </w:rPr>
+        <w:t xml:space="preserve"> (GRI), o </w:t>
+      </w:r>
+      <w:proofErr w:type="spellStart"/>
+      <w:r>
+        <w:rPr>
+          <w:rFonts w:ascii="Arial" w:hAnsi="Arial" w:cs="Arial"/>
+        </w:rPr>
+        <w:t>Value</w:t>
+      </w:r>
+      <w:proofErr w:type="spellEnd"/>
+      <w:r>
+        <w:rPr>
+          <w:rFonts w:ascii="Arial" w:hAnsi="Arial" w:cs="Arial"/>
+        </w:rPr>
+        <w:t xml:space="preserve"> </w:t>
+      </w:r>
+      <w:proofErr w:type="spellStart"/>
+      <w:r>
+        <w:rPr>
+          <w:rFonts w:ascii="Arial" w:hAnsi="Arial" w:cs="Arial"/>
+        </w:rPr>
+        <w:t>Reporting</w:t>
+      </w:r>
+      <w:proofErr w:type="spellEnd"/>
+      <w:r>
+        <w:rPr>
+          <w:rFonts w:ascii="Arial" w:hAnsi="Arial" w:cs="Arial"/>
+        </w:rPr>
+        <w:t xml:space="preserve"> </w:t>
+      </w:r>
+      <w:proofErr w:type="spellStart"/>
+      <w:r>
+        <w:rPr>
+          <w:rFonts w:ascii="Arial" w:hAnsi="Arial" w:cs="Arial"/>
+        </w:rPr>
+        <w:t>Foundaiton</w:t>
+      </w:r>
+      <w:proofErr w:type="spellEnd"/>
+      <w:r>
+        <w:rPr>
+          <w:rFonts w:ascii="Arial" w:hAnsi="Arial" w:cs="Arial"/>
+        </w:rPr>
+        <w:t xml:space="preserve"> (VRF) e o CDP.</w:t>
       </w:r>
       <w:r>
         <w:rPr>
@@ -1955,14 +2034,6 @@
         </w:rPr>
         <w:t xml:space="preserve">está relacionado a minha linha da vida </w:t>
       </w:r>
-      <w:r>
-        <w:rPr>
-          <w:rFonts w:ascii="Arial" w:hAnsi="Arial" w:cs="Arial"/>
-          <w:b/>
-          <w:bCs/>
-        </w:rPr>
-        <w:t>(!!!!!!!)</w:t>
-      </w:r>
     </w:p>
     <w:p>
       <w:pPr>
@@ -1977,25 +2048,73 @@
         <w:rPr>
           <w:rFonts w:ascii="Arial" w:hAnsi="Arial" w:cs="Arial"/>
         </w:rPr>
-        <w:t>A partir dos 7 anos de idade, a</w:t>
-      </w:r>
-      <w:r>
-        <w:rPr>
-          <w:rFonts w:ascii="Arial" w:hAnsi="Arial" w:cs="Arial"/>
-        </w:rPr>
-        <w:t xml:space="preserve"> questão ambiental passou, cada vez mais, a se tornar parte da minha vida. </w:t>
-      </w:r>
-      <w:r>
-        <w:rPr>
-          <w:rFonts w:ascii="Arial" w:hAnsi="Arial" w:cs="Arial"/>
-        </w:rPr>
-        <w:t>Nessa época, participava de um projeto que criei com minhas amigas de prédio, chamado “Comunidade Sustentável”, nele, recolhíamos itens descartáveis e</w:t>
-      </w:r>
-      <w:r>
-        <w:rPr>
-          <w:rFonts w:ascii="Arial" w:hAnsi="Arial" w:cs="Arial"/>
-        </w:rPr>
-        <w:t xml:space="preserve"> que poderiam ser reutilizados e, com isso, </w:t>
+        <w:t>A partir dos 7 anos de idade a</w:t>
+      </w:r>
+      <w:r>
+        <w:rPr>
+          <w:rFonts w:ascii="Arial" w:hAnsi="Arial" w:cs="Arial"/>
+        </w:rPr>
+        <w:t xml:space="preserve"> questão ambiental passou </w:t>
+      </w:r>
+      <w:r>
+        <w:rPr>
+          <w:rFonts w:ascii="Arial" w:hAnsi="Arial" w:cs="Arial"/>
+        </w:rPr>
+        <w:t>a ter grande visibilidade na</w:t>
+      </w:r>
+      <w:r>
+        <w:rPr>
+          <w:rFonts w:ascii="Arial" w:hAnsi="Arial" w:cs="Arial"/>
+        </w:rPr>
+        <w:t xml:space="preserve"> minha vida. </w:t>
+      </w:r>
+      <w:r>
+        <w:rPr>
+          <w:rFonts w:ascii="Arial" w:hAnsi="Arial" w:cs="Arial"/>
+        </w:rPr>
+        <w:t xml:space="preserve">Nessa época, participava de um projeto que criei com </w:t>
+      </w:r>
+      <w:r>
+        <w:rPr>
+          <w:rFonts w:ascii="Arial" w:hAnsi="Arial" w:cs="Arial"/>
+        </w:rPr>
+        <w:t xml:space="preserve">colegas </w:t>
+      </w:r>
+      <w:r>
+        <w:rPr>
+          <w:rFonts w:ascii="Arial" w:hAnsi="Arial" w:cs="Arial"/>
+        </w:rPr>
+        <w:t>de prédio</w:t>
+      </w:r>
+      <w:r>
+        <w:rPr>
+          <w:rFonts w:ascii="Arial" w:hAnsi="Arial" w:cs="Arial"/>
+        </w:rPr>
+        <w:t xml:space="preserve"> </w:t>
+      </w:r>
+      <w:r>
+        <w:rPr>
+          <w:rFonts w:ascii="Arial" w:hAnsi="Arial" w:cs="Arial"/>
+        </w:rPr>
+        <w:t>chamado “Comunidade Sustentável”, nele, recolhíamos itens descartáveis e</w:t>
+      </w:r>
+      <w:r>
+        <w:rPr>
+          <w:rFonts w:ascii="Arial" w:hAnsi="Arial" w:cs="Arial"/>
+        </w:rPr>
+        <w:t xml:space="preserve"> que poderiam ser reutilizados e, </w:t>
+      </w:r>
+      <w:r>
+        <w:rPr>
+          <w:rFonts w:ascii="Arial" w:hAnsi="Arial" w:cs="Arial"/>
+        </w:rPr>
+        <w:t>assim</w:t>
+      </w:r>
+      <w:r>
+        <w:rPr>
+          <w:rFonts w:ascii="Arial" w:hAnsi="Arial" w:cs="Arial"/>
+        </w:rPr>
+        <w:t xml:space="preserve">, </w:t>
       </w:r>
       <w:r>
         <w:rPr>
@@ -2007,13 +2126,37 @@
         <w:rPr>
           <w:rFonts w:ascii="Arial" w:hAnsi="Arial" w:cs="Arial"/>
         </w:rPr>
-        <w:t xml:space="preserve"> objetivos de decoração ou brinquedos, que depois eram vendidos para </w:t>
-      </w:r>
-      <w:r>
-        <w:rPr>
-          <w:rFonts w:ascii="Arial" w:hAnsi="Arial" w:cs="Arial"/>
-        </w:rPr>
-        <w:t xml:space="preserve">os moradores do prédio. </w:t>
+        <w:t xml:space="preserve"> objet</w:t>
+      </w:r>
+      <w:r>
+        <w:rPr>
+          <w:rFonts w:ascii="Arial" w:hAnsi="Arial" w:cs="Arial"/>
+        </w:rPr>
+        <w:t>o</w:t>
+      </w:r>
+      <w:r>
+        <w:rPr>
+          <w:rFonts w:ascii="Arial" w:hAnsi="Arial" w:cs="Arial"/>
+        </w:rPr>
+        <w:t xml:space="preserve">s de decoração ou brinquedos, que depois eram vendidos para </w:t>
+      </w:r>
+      <w:r>
+        <w:rPr>
+          <w:rFonts w:ascii="Arial" w:hAnsi="Arial" w:cs="Arial"/>
+        </w:rPr>
+        <w:t>os moradores d</w:t>
+      </w:r>
+      <w:r>
+        <w:rPr>
+          <w:rFonts w:ascii="Arial" w:hAnsi="Arial" w:cs="Arial"/>
+        </w:rPr>
+        <w:t>a região</w:t>
+      </w:r>
+      <w:r>
+        <w:rPr>
+          <w:rFonts w:ascii="Arial" w:hAnsi="Arial" w:cs="Arial"/>
+        </w:rPr>
+        <w:t xml:space="preserve">. </w:t>
       </w:r>
     </w:p>
     <w:p>
@@ -2029,7 +2172,49 @@
         <w:rPr>
           <w:rFonts w:ascii="Arial" w:hAnsi="Arial" w:cs="Arial"/>
         </w:rPr>
-        <w:t xml:space="preserve">Dois anos depois, minha irmã, uma grande referência pessoal, começou os estudos na universidade e se graduou em Engenharia Ambiental. </w:t>
+        <w:t>Anos</w:t>
+      </w:r>
+      <w:r>
+        <w:rPr>
+          <w:rFonts w:ascii="Arial" w:hAnsi="Arial" w:cs="Arial"/>
+        </w:rPr>
+        <w:t xml:space="preserve"> anos depois, minha irmã, uma grande referência pessoal, começou os estudos na universidade e se graduou em Engenharia Ambiental. </w:t>
+      </w:r>
+      <w:r>
+        <w:rPr>
+          <w:rFonts w:ascii="Arial" w:hAnsi="Arial" w:cs="Arial"/>
+        </w:rPr>
+        <w:t xml:space="preserve">Durante esse período, ela sempre trazia muitas informações sobre o curso e mesmo não atuando na área atualmente, </w:t>
+      </w:r>
+      <w:r>
+        <w:rPr>
+          <w:rFonts w:ascii="Arial" w:hAnsi="Arial" w:cs="Arial"/>
+        </w:rPr>
+        <w:t xml:space="preserve">discutimos </w:t>
+      </w:r>
+      <w:r>
+        <w:rPr>
+          <w:rFonts w:ascii="Arial" w:hAnsi="Arial" w:cs="Arial"/>
+        </w:rPr>
+        <w:t>frequentemente</w:t>
+      </w:r>
+      <w:r>
+        <w:rPr>
+          <w:rFonts w:ascii="Arial" w:hAnsi="Arial" w:cs="Arial"/>
+        </w:rPr>
+        <w:t xml:space="preserve"> sobre </w:t>
+      </w:r>
+      <w:r>
+        <w:rPr>
+          <w:rFonts w:ascii="Arial" w:hAnsi="Arial" w:cs="Arial"/>
+        </w:rPr>
+        <w:t>o</w:t>
+      </w:r>
+      <w:r>
+        <w:rPr>
+          <w:rFonts w:ascii="Arial" w:hAnsi="Arial" w:cs="Arial"/>
+        </w:rPr>
+        <w:t xml:space="preserve"> assunto.</w:t>
       </w:r>
     </w:p>
     <w:p>
@@ -2045,7 +2230,13 @@
         <w:rPr>
           <w:rFonts w:ascii="Arial" w:hAnsi="Arial" w:cs="Arial"/>
         </w:rPr>
-        <w:t xml:space="preserve">Em 2022, </w:t>
+        <w:t>Ainda, e</w:t>
+      </w:r>
+      <w:r>
+        <w:rPr>
+          <w:rFonts w:ascii="Arial" w:hAnsi="Arial" w:cs="Arial"/>
+        </w:rPr>
+        <w:t xml:space="preserve">m 2022, </w:t>
       </w:r>
       <w:r>
         <w:rPr>
@@ -2063,13 +2254,61 @@
         <w:rPr>
           <w:rFonts w:ascii="Arial" w:hAnsi="Arial" w:cs="Arial"/>
         </w:rPr>
-        <w:t>para cadastro de áreas que poderiam ser urbanizadas na cidade de São Paulo</w:t>
-      </w:r>
-      <w:r>
-        <w:rPr>
-          <w:rFonts w:ascii="Arial" w:hAnsi="Arial" w:cs="Arial"/>
-        </w:rPr>
-        <w:t xml:space="preserve"> e ao cadastrar essas áreas, ONGs sobre o meio ambiente poderiam atuar nesses lugares. </w:t>
+        <w:t xml:space="preserve">para cadastro de áreas que poderiam ser </w:t>
+      </w:r>
+      <w:r>
+        <w:rPr>
+          <w:rFonts w:ascii="Arial" w:hAnsi="Arial" w:cs="Arial"/>
+        </w:rPr>
+        <w:t>arborizadas</w:t>
+      </w:r>
+      <w:r>
+        <w:rPr>
+          <w:rFonts w:ascii="Arial" w:hAnsi="Arial" w:cs="Arial"/>
+        </w:rPr>
+        <w:t xml:space="preserve"> na cidade de São Paulo</w:t>
+      </w:r>
+      <w:r>
+        <w:rPr>
+          <w:rFonts w:ascii="Arial" w:hAnsi="Arial" w:cs="Arial"/>
+        </w:rPr>
+        <w:t>. A</w:t>
+      </w:r>
+      <w:r>
+        <w:rPr>
+          <w:rFonts w:ascii="Arial" w:hAnsi="Arial" w:cs="Arial"/>
+        </w:rPr>
+        <w:t>o cadastrar essas áreas, ONGs sobre o meio ambiente poderiam atuar ness</w:t>
+      </w:r>
+      <w:r>
+        <w:rPr>
+          <w:rFonts w:ascii="Arial" w:hAnsi="Arial" w:cs="Arial"/>
+        </w:rPr>
+        <w:t xml:space="preserve">as regiões, transformando </w:t>
+      </w:r>
+      <w:r>
+        <w:rPr>
+          <w:rFonts w:ascii="Arial" w:hAnsi="Arial" w:cs="Arial"/>
+        </w:rPr>
+        <w:t xml:space="preserve">um pouco </w:t>
+      </w:r>
+      <w:r>
+        <w:rPr>
+          <w:rFonts w:ascii="Arial" w:hAnsi="Arial" w:cs="Arial"/>
+        </w:rPr>
+        <w:t>os bairros</w:t>
+      </w:r>
+      <w:r>
+        <w:rPr>
+          <w:rFonts w:ascii="Arial" w:hAnsi="Arial" w:cs="Arial"/>
+        </w:rPr>
+        <w:t xml:space="preserve"> </w:t>
+      </w:r>
+      <w:r>
+        <w:rPr>
+          <w:rFonts w:ascii="Arial" w:hAnsi="Arial" w:cs="Arial"/>
+        </w:rPr>
+        <w:t>de São Paulo.</w:t>
       </w:r>
     </w:p>
     <w:p>
@@ -2085,7 +2324,21 @@
         <w:rPr>
           <w:rFonts w:ascii="Arial" w:hAnsi="Arial" w:cs="Arial"/>
         </w:rPr>
-        <w:t xml:space="preserve">Além disso, Geografia sempre foi minha disciplina preferida no colégio e estudar sobre isso até hoje é um hobbie. Por fim, </w:t>
+        <w:t xml:space="preserve">Além disso, Geografia sempre foi minha disciplina preferida no colégio e estudar sobre isso até hoje é um </w:t>
+      </w:r>
+      <w:proofErr w:type="spellStart"/>
+      <w:r>
+        <w:rPr>
+          <w:rFonts w:ascii="Arial" w:hAnsi="Arial" w:cs="Arial"/>
+        </w:rPr>
+        <w:t>hobbie</w:t>
+      </w:r>
+      <w:proofErr w:type="spellEnd"/>
+      <w:r>
+        <w:rPr>
+          <w:rFonts w:ascii="Arial" w:hAnsi="Arial" w:cs="Arial"/>
+        </w:rPr>
+        <w:t xml:space="preserve">. Por fim, </w:t>
       </w:r>
       <w:r>
         <w:rPr>
@@ -2097,29 +2350,20 @@
         <w:rPr>
           <w:rFonts w:ascii="Arial" w:hAnsi="Arial" w:cs="Arial"/>
         </w:rPr>
-        <w:t xml:space="preserve">do ponto de vista climático e </w:t>
-      </w:r>
-      <w:r>
-        <w:rPr>
-          <w:rFonts w:ascii="Arial" w:hAnsi="Arial" w:cs="Arial"/>
-        </w:rPr>
-        <w:t>é muito difícil ver tantas tragedias acontecendo simultaneamente e não se mobilizar ou pensar alternativas para tentar reverter esse cenário</w:t>
-      </w:r>
-      <w:r>
-        <w:rPr>
-          <w:rFonts w:ascii="Arial" w:hAnsi="Arial" w:cs="Arial"/>
-        </w:rPr>
-        <w:t xml:space="preserve"> </w:t>
-      </w:r>
-    </w:p>
-    <w:p>
-      <w:pPr>
-        <w:rPr>
-          <w:rFonts w:ascii="Arial" w:hAnsi="Arial" w:cs="Arial"/>
-          <w:b/>
-          <w:bCs/>
-        </w:rPr>
-      </w:pPr>
+        <w:t xml:space="preserve">do ponto de vista climático </w:t>
+      </w:r>
+      <w:r>
+        <w:rPr>
+          <w:rFonts w:ascii="Arial" w:hAnsi="Arial" w:cs="Arial"/>
+        </w:rPr>
+        <w:t xml:space="preserve">com novas endemias e tragédias simultâneas, estudar sobre o assunto e, principalmente, pensar em soluções para que isso seja minimizado </w:t>
+      </w:r>
+      <w:r>
+        <w:rPr>
+          <w:rFonts w:ascii="Arial" w:hAnsi="Arial" w:cs="Arial"/>
+        </w:rPr>
+        <w:t>é muito comum no meu cotidiano.</w:t>
+      </w:r>
     </w:p>
     <w:p>
       <w:pPr>
@@ -2143,6 +2387,7 @@
           <w:b/>
           <w:bCs/>
         </w:rPr>
+        <w:lastRenderedPageBreak/>
         <w:t>Justificativa</w:t>
       </w:r>
     </w:p>
@@ -2160,7 +2405,6 @@
         <w:rPr>
           <w:rFonts w:ascii="Arial" w:hAnsi="Arial" w:cs="Arial"/>
         </w:rPr>
-        <w:lastRenderedPageBreak/>
         <w:t xml:space="preserve">Sensibilizar </w:t>
       </w:r>
       <w:r>
@@ -2215,36 +2459,137 @@
     <w:p>
       <w:pPr>
         <w:pStyle w:val="PargrafodaLista"/>
+        <w:numPr>
+          <w:ilvl w:val="0"/>
+          <w:numId w:val="7"/>
+        </w:numPr>
+        <w:spacing w:after="0" w:line="360" w:lineRule="auto"/>
+        <w:ind w:left="1037" w:hanging="357"/>
+        <w:rPr>
+          <w:rFonts w:ascii="Arial" w:hAnsi="Arial" w:cs="Arial"/>
+        </w:rPr>
+      </w:pPr>
+      <w:r>
+        <w:rPr>
+          <w:rFonts w:ascii="Arial" w:hAnsi="Arial" w:cs="Arial"/>
+        </w:rPr>
+        <w:t xml:space="preserve">Entregar </w:t>
+      </w:r>
+      <w:r>
+        <w:rPr>
+          <w:rFonts w:ascii="Arial" w:hAnsi="Arial" w:cs="Arial"/>
+        </w:rPr>
+        <w:t xml:space="preserve">uma aplicação com página institucional, </w:t>
+      </w:r>
+      <w:r>
+        <w:rPr>
+          <w:rFonts w:ascii="Arial" w:hAnsi="Arial" w:cs="Arial"/>
+        </w:rPr>
+        <w:t>de cadastro e login e para acompanhamento de métricas</w:t>
+      </w:r>
+      <w:r>
+        <w:rPr>
+          <w:rFonts w:ascii="Arial" w:hAnsi="Arial" w:cs="Arial"/>
+        </w:rPr>
+        <w:t>;</w:t>
+      </w:r>
+    </w:p>
+    <w:p>
+      <w:pPr>
+        <w:pStyle w:val="PargrafodaLista"/>
+        <w:numPr>
+          <w:ilvl w:val="0"/>
+          <w:numId w:val="7"/>
+        </w:numPr>
+        <w:spacing w:after="0" w:line="360" w:lineRule="auto"/>
+        <w:ind w:left="1037" w:hanging="357"/>
+        <w:rPr>
+          <w:rFonts w:ascii="Arial" w:hAnsi="Arial" w:cs="Arial"/>
+        </w:rPr>
+      </w:pPr>
+      <w:r>
+        <w:rPr>
+          <w:rFonts w:ascii="Arial" w:hAnsi="Arial" w:cs="Arial"/>
+        </w:rPr>
+        <w:t>Conectar o Banco de Dados MySQL à página de login e cadastro;</w:t>
+      </w:r>
+    </w:p>
+    <w:p>
+      <w:pPr>
+        <w:pStyle w:val="PargrafodaLista"/>
+        <w:numPr>
+          <w:ilvl w:val="0"/>
+          <w:numId w:val="7"/>
+        </w:numPr>
+        <w:spacing w:after="0" w:line="360" w:lineRule="auto"/>
+        <w:ind w:left="1037" w:hanging="357"/>
+        <w:rPr>
+          <w:rFonts w:ascii="Arial" w:hAnsi="Arial" w:cs="Arial"/>
+        </w:rPr>
+      </w:pPr>
+      <w:r>
+        <w:rPr>
+          <w:rFonts w:ascii="Arial" w:hAnsi="Arial" w:cs="Arial"/>
+        </w:rPr>
+        <w:t>Conectar o Banco de Dados MySQL à página de acompanhamento de métricas;</w:t>
+      </w:r>
+    </w:p>
+    <w:p>
+      <w:pPr>
+        <w:pStyle w:val="PargrafodaLista"/>
+        <w:numPr>
+          <w:ilvl w:val="0"/>
+          <w:numId w:val="7"/>
+        </w:numPr>
+        <w:spacing w:after="0" w:line="360" w:lineRule="auto"/>
+        <w:ind w:left="1037" w:hanging="357"/>
+        <w:rPr>
+          <w:rFonts w:ascii="Arial" w:hAnsi="Arial" w:cs="Arial"/>
+        </w:rPr>
+      </w:pPr>
+      <w:r>
+        <w:rPr>
+          <w:rFonts w:ascii="Arial" w:hAnsi="Arial" w:cs="Arial"/>
+        </w:rPr>
+        <w:t>Sensibilizar a população perante mudanças climáticas e engajar uma mudança comportamental;</w:t>
+      </w:r>
+    </w:p>
+    <w:p>
+      <w:pPr>
+        <w:pStyle w:val="PargrafodaLista"/>
+        <w:numPr>
+          <w:ilvl w:val="0"/>
+          <w:numId w:val="7"/>
+        </w:numPr>
+        <w:spacing w:after="0" w:line="360" w:lineRule="auto"/>
+        <w:ind w:left="1037" w:hanging="357"/>
+        <w:rPr>
+          <w:rFonts w:ascii="Arial" w:hAnsi="Arial" w:cs="Arial"/>
+        </w:rPr>
+      </w:pPr>
+      <w:r>
+        <w:rPr>
+          <w:rFonts w:ascii="Arial" w:hAnsi="Arial" w:cs="Arial"/>
+        </w:rPr>
+        <w:t>Entregar a aplicação funcionando corretamente na semana de 03/06;</w:t>
+      </w:r>
+    </w:p>
+    <w:p>
+      <w:pPr>
+        <w:pStyle w:val="PargrafodaLista"/>
         <w:spacing w:after="0" w:line="360" w:lineRule="auto"/>
         <w:ind w:left="851"/>
         <w:jc w:val="both"/>
         <w:rPr>
           <w:rFonts w:ascii="Arial" w:hAnsi="Arial" w:cs="Arial"/>
-          <w:b/>
-          <w:bCs/>
-        </w:rPr>
-      </w:pPr>
-      <w:r>
-        <w:rPr>
-          <w:rFonts w:ascii="Arial" w:hAnsi="Arial" w:cs="Arial"/>
-          <w:b/>
-          <w:bCs/>
-        </w:rPr>
-        <w:t xml:space="preserve">Entregar a aplicação funcionando corretamente; </w:t>
-      </w:r>
-    </w:p>
-    <w:p>
-      <w:pPr>
-        <w:pStyle w:val="PargrafodaLista"/>
-        <w:spacing w:after="0" w:line="360" w:lineRule="auto"/>
-        <w:ind w:left="851"/>
-        <w:jc w:val="both"/>
-        <w:rPr>
-          <w:rFonts w:ascii="Arial" w:hAnsi="Arial" w:cs="Arial"/>
-          <w:b/>
-          <w:bCs/>
-        </w:rPr>
-      </w:pPr>
+        </w:rPr>
+      </w:pPr>
+      <w:r>
+        <w:rPr>
+          <w:rFonts w:ascii="Arial" w:hAnsi="Arial" w:cs="Arial"/>
+        </w:rPr>
+        <w:t xml:space="preserve"> </w:t>
+      </w:r>
     </w:p>
     <w:p>
       <w:pPr>
@@ -2312,7 +2657,57 @@
         <w:rPr>
           <w:rFonts w:ascii="Arial" w:hAnsi="Arial" w:cs="Arial"/>
         </w:rPr>
-        <w:t>A CleanAir é uma Organização Sem Fins Lucrativos que visa conscientizar a população</w:t>
+        <w:t xml:space="preserve">A </w:t>
+      </w:r>
+      <w:proofErr w:type="spellStart"/>
+      <w:r>
+        <w:rPr>
+          <w:rFonts w:ascii="Arial" w:hAnsi="Arial" w:cs="Arial"/>
+        </w:rPr>
+        <w:t>CleanAir</w:t>
+      </w:r>
+      <w:proofErr w:type="spellEnd"/>
+      <w:r>
+        <w:rPr>
+          <w:rFonts w:ascii="Arial" w:hAnsi="Arial" w:cs="Arial"/>
+        </w:rPr>
+        <w:t xml:space="preserve"> é uma Organização Sem Fins Lucrativos que </w:t>
+      </w:r>
+      <w:r>
+        <w:rPr>
+          <w:rFonts w:ascii="Arial" w:hAnsi="Arial" w:cs="Arial"/>
+        </w:rPr>
+        <w:t>tem por objetivo criar um site institucional</w:t>
+      </w:r>
+      <w:r>
+        <w:rPr>
+          <w:rFonts w:ascii="Arial" w:hAnsi="Arial" w:cs="Arial"/>
+        </w:rPr>
+        <w:t xml:space="preserve"> com informações sobre as mudanças climáticas que afetam o mundo contemporâneo</w:t>
+      </w:r>
+      <w:r>
+        <w:rPr>
+          <w:rFonts w:ascii="Arial" w:hAnsi="Arial" w:cs="Arial"/>
+        </w:rPr>
+        <w:t>. C</w:t>
+      </w:r>
+      <w:r>
+        <w:rPr>
+          <w:rFonts w:ascii="Arial" w:hAnsi="Arial" w:cs="Arial"/>
+        </w:rPr>
+        <w:t>om páginas de cadastro e login para acompanhamento de métricas</w:t>
+      </w:r>
+      <w:r>
+        <w:rPr>
+          <w:rFonts w:ascii="Arial" w:hAnsi="Arial" w:cs="Arial"/>
+        </w:rPr>
+        <w:t xml:space="preserve">, </w:t>
+      </w:r>
+      <w:r>
+        <w:rPr>
+          <w:rFonts w:ascii="Arial" w:hAnsi="Arial" w:cs="Arial"/>
+        </w:rPr>
+        <w:t>visa sensibilizar a população sobre o problema e assim, engajar uma mudança comportamental.</w:t>
       </w:r>
     </w:p>
     <w:p>
@@ -2352,6 +2747,52 @@
         <w:jc w:val="both"/>
         <w:rPr>
           <w:rFonts w:ascii="Arial" w:hAnsi="Arial" w:cs="Arial"/>
+        </w:rPr>
+      </w:pPr>
+      <w:r>
+        <w:rPr>
+          <w:rFonts w:ascii="Arial" w:hAnsi="Arial" w:cs="Arial"/>
+        </w:rPr>
+        <w:t xml:space="preserve">O projeto espera divulgar informações sobre as mudanças climáticas </w:t>
+      </w:r>
+      <w:r>
+        <w:rPr>
+          <w:rFonts w:ascii="Arial" w:hAnsi="Arial" w:cs="Arial"/>
+        </w:rPr>
+        <w:t xml:space="preserve">e, a partir disso, incentivar uma mudança comportamental a fim de minimizar </w:t>
+      </w:r>
+      <w:r>
+        <w:rPr>
+          <w:rFonts w:ascii="Arial" w:hAnsi="Arial" w:cs="Arial"/>
+        </w:rPr>
+        <w:t>as mudanças climáticas.</w:t>
+      </w:r>
+      <w:r>
+        <w:rPr>
+          <w:rFonts w:ascii="Arial" w:hAnsi="Arial" w:cs="Arial"/>
+        </w:rPr>
+        <w:t xml:space="preserve"> </w:t>
+      </w:r>
+    </w:p>
+    <w:p>
+      <w:pPr>
+        <w:spacing w:after="0" w:line="360" w:lineRule="auto"/>
+        <w:ind w:firstLine="851"/>
+        <w:jc w:val="both"/>
+        <w:rPr>
+          <w:rFonts w:ascii="Arial" w:hAnsi="Arial" w:cs="Arial"/>
+          <w:b/>
+          <w:bCs/>
+        </w:rPr>
+      </w:pPr>
+    </w:p>
+    <w:p>
+      <w:pPr>
+        <w:spacing w:after="0" w:line="360" w:lineRule="auto"/>
+        <w:ind w:firstLine="851"/>
+        <w:jc w:val="both"/>
+        <w:rPr>
+          <w:rFonts w:ascii="Arial" w:hAnsi="Arial" w:cs="Arial"/>
           <w:b/>
           <w:bCs/>
         </w:rPr>
@@ -2387,7 +2828,9 @@
           <w:rFonts w:ascii="Arial" w:hAnsi="Arial" w:cs="Arial"/>
           <w:b/>
           <w:bCs/>
-        </w:rPr>
+          <w:noProof/>
+        </w:rPr>
+        <w:lastRenderedPageBreak/>
         <w:drawing>
           <wp:inline distT="0" distB="0" distL="0" distR="0" wp14:anchorId="06F856E3" wp14:editId="3912C93C">
             <wp:extent cx="6300600" cy="3179618"/>
@@ -2462,105 +2905,23 @@
           <w:b/>
           <w:bCs/>
         </w:rPr>
-        <w:t xml:space="preserve">4.4 Limites e exclusões </w:t>
-      </w:r>
-    </w:p>
-    <w:p>
-      <w:pPr>
-        <w:spacing w:after="0" w:line="360" w:lineRule="auto"/>
-        <w:jc w:val="both"/>
-        <w:rPr>
-          <w:rFonts w:ascii="Arial" w:hAnsi="Arial" w:cs="Arial"/>
-          <w:b/>
-          <w:bCs/>
-        </w:rPr>
-      </w:pPr>
-    </w:p>
-    <w:p>
-      <w:pPr>
-        <w:spacing w:after="0" w:line="360" w:lineRule="auto"/>
-        <w:jc w:val="both"/>
-        <w:rPr>
-          <w:rFonts w:ascii="Arial" w:hAnsi="Arial" w:cs="Arial"/>
-          <w:b/>
-          <w:bCs/>
-        </w:rPr>
-      </w:pPr>
-    </w:p>
-    <w:p>
-      <w:pPr>
-        <w:spacing w:after="0" w:line="360" w:lineRule="auto"/>
-        <w:jc w:val="both"/>
-        <w:rPr>
-          <w:rFonts w:ascii="Arial" w:hAnsi="Arial" w:cs="Arial"/>
-          <w:b/>
-          <w:bCs/>
-        </w:rPr>
-      </w:pPr>
-    </w:p>
-    <w:p>
-      <w:pPr>
-        <w:spacing w:after="0" w:line="360" w:lineRule="auto"/>
-        <w:jc w:val="both"/>
-        <w:rPr>
-          <w:rFonts w:ascii="Arial" w:hAnsi="Arial" w:cs="Arial"/>
-          <w:b/>
-          <w:bCs/>
-        </w:rPr>
-      </w:pPr>
-    </w:p>
-    <w:p>
-      <w:pPr>
-        <w:spacing w:after="0" w:line="360" w:lineRule="auto"/>
-        <w:jc w:val="both"/>
-        <w:rPr>
-          <w:rFonts w:ascii="Arial" w:hAnsi="Arial" w:cs="Arial"/>
-          <w:b/>
-          <w:bCs/>
-        </w:rPr>
-      </w:pPr>
-    </w:p>
-    <w:p>
-      <w:pPr>
-        <w:spacing w:after="0" w:line="360" w:lineRule="auto"/>
-        <w:jc w:val="both"/>
-        <w:rPr>
-          <w:rFonts w:ascii="Arial" w:hAnsi="Arial" w:cs="Arial"/>
-          <w:b/>
-          <w:bCs/>
-        </w:rPr>
-      </w:pPr>
-    </w:p>
-    <w:p>
-      <w:pPr>
-        <w:spacing w:after="0" w:line="360" w:lineRule="auto"/>
-        <w:jc w:val="both"/>
-        <w:rPr>
-          <w:rFonts w:ascii="Arial" w:hAnsi="Arial" w:cs="Arial"/>
-          <w:b/>
-          <w:bCs/>
-        </w:rPr>
-      </w:pPr>
-    </w:p>
-    <w:p>
-      <w:pPr>
-        <w:spacing w:after="0" w:line="360" w:lineRule="auto"/>
-        <w:ind w:firstLine="851"/>
-        <w:jc w:val="both"/>
-        <w:rPr>
-          <w:rFonts w:ascii="Arial" w:hAnsi="Arial" w:cs="Arial"/>
-          <w:b/>
-          <w:bCs/>
-        </w:rPr>
-      </w:pPr>
-      <w:r>
-        <w:rPr>
-          <w:rFonts w:ascii="Arial" w:hAnsi="Arial" w:cs="Arial"/>
-          <w:b/>
-          <w:bCs/>
-        </w:rPr>
-        <w:lastRenderedPageBreak/>
-        <w:t xml:space="preserve">4.5 </w:t>
+        <w:t>4.</w:t>
+      </w:r>
+      <w:r>
+        <w:rPr>
+          <w:rFonts w:ascii="Arial" w:hAnsi="Arial" w:cs="Arial"/>
+          <w:b/>
+          <w:bCs/>
+        </w:rPr>
+        <w:t>4</w:t>
+      </w:r>
+      <w:r>
+        <w:rPr>
+          <w:rFonts w:ascii="Arial" w:hAnsi="Arial" w:cs="Arial"/>
+          <w:b/>
+          <w:bCs/>
+        </w:rPr>
+        <w:t xml:space="preserve"> </w:t>
       </w:r>
       <w:r>
         <w:rPr>
@@ -2882,8 +3243,18 @@
                 <w:sz w:val="22"/>
                 <w:szCs w:val="22"/>
               </w:rPr>
-              <w:t>Projeto criado e configurado no Github</w:t>
+              <w:t xml:space="preserve">Projeto criado e configurado no </w:t>
             </w:r>
+            <w:proofErr w:type="spellStart"/>
+            <w:r>
+              <w:rPr>
+                <w:rFonts w:cs="Arial"/>
+                <w:sz w:val="22"/>
+                <w:szCs w:val="22"/>
+              </w:rPr>
+              <w:t>Github</w:t>
+            </w:r>
+            <w:proofErr w:type="spellEnd"/>
           </w:p>
         </w:tc>
         <w:tc>
@@ -3126,13 +3497,23 @@
                 <w:szCs w:val="22"/>
               </w:rPr>
             </w:pPr>
+            <w:proofErr w:type="spellStart"/>
             <w:r>
               <w:rPr>
                 <w:rFonts w:cs="Arial"/>
                 <w:sz w:val="22"/>
                 <w:szCs w:val="22"/>
               </w:rPr>
-              <w:t>Product Backlog</w:t>
+              <w:t>Product</w:t>
+            </w:r>
+            <w:proofErr w:type="spellEnd"/>
+            <w:r>
+              <w:rPr>
+                <w:rFonts w:cs="Arial"/>
+                <w:sz w:val="22"/>
+                <w:szCs w:val="22"/>
+              </w:rPr>
+              <w:t xml:space="preserve"> Backlog</w:t>
             </w:r>
           </w:p>
         </w:tc>
@@ -3182,8 +3563,18 @@
                 <w:sz w:val="22"/>
                 <w:szCs w:val="22"/>
               </w:rPr>
-              <w:t>Uso de API’s</w:t>
+              <w:t xml:space="preserve">Uso de </w:t>
             </w:r>
+            <w:proofErr w:type="spellStart"/>
+            <w:r>
+              <w:rPr>
+                <w:rFonts w:cs="Arial"/>
+                <w:sz w:val="22"/>
+                <w:szCs w:val="22"/>
+              </w:rPr>
+              <w:t>API’s</w:t>
+            </w:r>
+            <w:proofErr w:type="spellEnd"/>
           </w:p>
         </w:tc>
         <w:tc>
@@ -3232,48 +3623,6 @@
                 <w:sz w:val="22"/>
                 <w:szCs w:val="22"/>
               </w:rPr>
-              <w:t>Manual de instalação</w:t>
-            </w:r>
-          </w:p>
-        </w:tc>
-        <w:tc>
-          <w:tcPr>
-            <w:tcW w:w="4508" w:type="dxa"/>
-          </w:tcPr>
-          <w:p>
-            <w:pPr>
-              <w:spacing w:line="360" w:lineRule="auto"/>
-              <w:jc w:val="both"/>
-              <w:rPr>
-                <w:rFonts w:cs="Arial"/>
-                <w:sz w:val="22"/>
-                <w:szCs w:val="22"/>
-              </w:rPr>
-            </w:pPr>
-          </w:p>
-        </w:tc>
-      </w:tr>
-      <w:tr>
-        <w:tc>
-          <w:tcPr>
-            <w:tcW w:w="4508" w:type="dxa"/>
-          </w:tcPr>
-          <w:p>
-            <w:pPr>
-              <w:spacing w:line="360" w:lineRule="auto"/>
-              <w:jc w:val="both"/>
-              <w:rPr>
-                <w:rFonts w:cs="Arial"/>
-                <w:sz w:val="22"/>
-                <w:szCs w:val="22"/>
-              </w:rPr>
-            </w:pPr>
-            <w:r>
-              <w:rPr>
-                <w:rFonts w:cs="Arial"/>
-                <w:sz w:val="22"/>
-                <w:szCs w:val="22"/>
-              </w:rPr>
               <w:t xml:space="preserve">Site completo </w:t>
             </w:r>
           </w:p>
@@ -3437,7 +3786,23 @@
           <w:b/>
           <w:bCs/>
         </w:rPr>
-        <w:t xml:space="preserve">4.6 Recursos necessários </w:t>
+        <w:t>4.</w:t>
+      </w:r>
+      <w:r>
+        <w:rPr>
+          <w:rFonts w:ascii="Arial" w:hAnsi="Arial" w:cs="Arial"/>
+          <w:b/>
+          <w:bCs/>
+        </w:rPr>
+        <w:t>5</w:t>
+      </w:r>
+      <w:r>
+        <w:rPr>
+          <w:rFonts w:ascii="Arial" w:hAnsi="Arial" w:cs="Arial"/>
+          <w:b/>
+          <w:bCs/>
+        </w:rPr>
+        <w:t xml:space="preserve"> Recursos necessários </w:t>
       </w:r>
     </w:p>
     <w:p>
@@ -3457,6 +3822,7 @@
         <w:rPr>
           <w:rFonts w:ascii="Arial" w:hAnsi="Arial" w:cs="Arial"/>
         </w:rPr>
+        <w:lastRenderedPageBreak/>
         <w:t xml:space="preserve">Computadores para desenvolver a aplicação; </w:t>
       </w:r>
     </w:p>
@@ -3517,7 +3883,21 @@
         <w:rPr>
           <w:rFonts w:ascii="Arial" w:hAnsi="Arial" w:cs="Arial"/>
         </w:rPr>
-        <w:t xml:space="preserve">Acesso a API’s (especificar); </w:t>
+        <w:t xml:space="preserve">Acesso a </w:t>
+      </w:r>
+      <w:proofErr w:type="spellStart"/>
+      <w:r>
+        <w:rPr>
+          <w:rFonts w:ascii="Arial" w:hAnsi="Arial" w:cs="Arial"/>
+        </w:rPr>
+        <w:t>API’s</w:t>
+      </w:r>
+      <w:proofErr w:type="spellEnd"/>
+      <w:r>
+        <w:rPr>
+          <w:rFonts w:ascii="Arial" w:hAnsi="Arial" w:cs="Arial"/>
+        </w:rPr>
+        <w:t xml:space="preserve"> (especificar); </w:t>
       </w:r>
     </w:p>
     <w:p>
@@ -3569,7 +3949,23 @@
           <w:b/>
           <w:bCs/>
         </w:rPr>
-        <w:t>4.7 Riscos e restrições</w:t>
+        <w:t>4.</w:t>
+      </w:r>
+      <w:r>
+        <w:rPr>
+          <w:rFonts w:ascii="Arial" w:hAnsi="Arial" w:cs="Arial"/>
+          <w:b/>
+          <w:bCs/>
+        </w:rPr>
+        <w:t>6</w:t>
+      </w:r>
+      <w:r>
+        <w:rPr>
+          <w:rFonts w:ascii="Arial" w:hAnsi="Arial" w:cs="Arial"/>
+          <w:b/>
+          <w:bCs/>
+        </w:rPr>
+        <w:t xml:space="preserve"> Riscos e restrições</w:t>
       </w:r>
     </w:p>
     <w:p>
@@ -3589,7 +3985,19 @@
         <w:rPr>
           <w:rFonts w:ascii="Arial" w:hAnsi="Arial" w:cs="Arial"/>
         </w:rPr>
-        <w:t>A falta de acesso a internet permite o não funcionamento da aplicação;</w:t>
+        <w:t xml:space="preserve">A falta de acesso </w:t>
+      </w:r>
+      <w:r>
+        <w:rPr>
+          <w:rFonts w:ascii="Arial" w:hAnsi="Arial" w:cs="Arial"/>
+        </w:rPr>
+        <w:t>à</w:t>
+      </w:r>
+      <w:r>
+        <w:rPr>
+          <w:rFonts w:ascii="Arial" w:hAnsi="Arial" w:cs="Arial"/>
+        </w:rPr>
+        <w:t xml:space="preserve"> internet permite o não funcionamento da aplicação;</w:t>
       </w:r>
     </w:p>
     <w:p>
@@ -3621,8 +4029,94 @@
           <w:b/>
           <w:bCs/>
         </w:rPr>
-        <w:t xml:space="preserve">4.8 Diagrama de visão de negócio </w:t>
-      </w:r>
+        <w:t>4.</w:t>
+      </w:r>
+      <w:r>
+        <w:rPr>
+          <w:rFonts w:ascii="Arial" w:hAnsi="Arial" w:cs="Arial"/>
+          <w:b/>
+          <w:bCs/>
+        </w:rPr>
+        <w:t>7</w:t>
+      </w:r>
+      <w:r>
+        <w:rPr>
+          <w:rFonts w:ascii="Arial" w:hAnsi="Arial" w:cs="Arial"/>
+          <w:b/>
+          <w:bCs/>
+        </w:rPr>
+        <w:t xml:space="preserve"> Diagrama de visão de negócio </w:t>
+      </w:r>
+    </w:p>
+    <w:p>
+      <w:pPr>
+        <w:pStyle w:val="NormalWeb"/>
+        <w:jc w:val="center"/>
+      </w:pPr>
+      <w:r>
+        <w:rPr>
+          <w:noProof/>
+        </w:rPr>
+        <w:drawing>
+          <wp:inline distT="0" distB="0" distL="0" distR="0" wp14:anchorId="2AEC8AF9" wp14:editId="58DFBA12">
+            <wp:extent cx="6130636" cy="3447039"/>
+            <wp:effectExtent l="0" t="0" r="3810" b="1270"/>
+            <wp:docPr id="522680375" name="Imagem 1" descr="Diagrama&#10;&#10;Descrição gerada automaticamente"/>
+            <wp:cNvGraphicFramePr>
+              <a:graphicFrameLocks xmlns:a="http://schemas.openxmlformats.org/drawingml/2006/main" noChangeAspect="1"/>
+            </wp:cNvGraphicFramePr>
+            <a:graphic xmlns:a="http://schemas.openxmlformats.org/drawingml/2006/main">
+              <a:graphicData uri="http://schemas.openxmlformats.org/drawingml/2006/picture">
+                <pic:pic xmlns:pic="http://schemas.openxmlformats.org/drawingml/2006/picture">
+                  <pic:nvPicPr>
+                    <pic:cNvPr id="522680375" name="Imagem 1" descr="Diagrama&#10;&#10;Descrição gerada automaticamente"/>
+                    <pic:cNvPicPr>
+                      <a:picLocks noChangeAspect="1" noChangeArrowheads="1"/>
+                    </pic:cNvPicPr>
+                  </pic:nvPicPr>
+                  <pic:blipFill>
+                    <a:blip r:embed="rId7">
+                      <a:extLst>
+                        <a:ext uri="{28A0092B-C50C-407E-A947-70E740481C1C}">
+                          <a14:useLocalDpi xmlns:a14="http://schemas.microsoft.com/office/drawing/2010/main" val="0"/>
+                        </a:ext>
+                      </a:extLst>
+                    </a:blip>
+                    <a:srcRect/>
+                    <a:stretch>
+                      <a:fillRect/>
+                    </a:stretch>
+                  </pic:blipFill>
+                  <pic:spPr bwMode="auto">
+                    <a:xfrm>
+                      <a:off x="0" y="0"/>
+                      <a:ext cx="6133249" cy="3448508"/>
+                    </a:xfrm>
+                    <a:prstGeom prst="rect">
+                      <a:avLst/>
+                    </a:prstGeom>
+                    <a:noFill/>
+                    <a:ln>
+                      <a:noFill/>
+                    </a:ln>
+                  </pic:spPr>
+                </pic:pic>
+              </a:graphicData>
+            </a:graphic>
+          </wp:inline>
+        </w:drawing>
+      </w:r>
+    </w:p>
+    <w:p>
+      <w:pPr>
+        <w:spacing w:after="0" w:line="360" w:lineRule="auto"/>
+        <w:jc w:val="both"/>
+        <w:rPr>
+          <w:rFonts w:ascii="Arial" w:hAnsi="Arial" w:cs="Arial"/>
+          <w:b/>
+          <w:bCs/>
+        </w:rPr>
+      </w:pPr>
     </w:p>
     <w:p>
       <w:pPr>
@@ -3635,25 +4129,29 @@
           <w:bCs/>
         </w:rPr>
       </w:pPr>
-    </w:p>
-    <w:p>
-      <w:pPr>
-        <w:spacing w:after="0" w:line="360" w:lineRule="auto"/>
-        <w:ind w:firstLine="851"/>
-        <w:jc w:val="both"/>
-        <w:rPr>
-          <w:rFonts w:ascii="Arial" w:hAnsi="Arial" w:cs="Arial"/>
-          <w:b/>
-          <w:bCs/>
-        </w:rPr>
-      </w:pPr>
-      <w:r>
-        <w:rPr>
-          <w:rFonts w:ascii="Arial" w:hAnsi="Arial" w:cs="Arial"/>
-          <w:b/>
-          <w:bCs/>
-        </w:rPr>
-        <w:t xml:space="preserve">4.9 Premissas </w:t>
+      <w:r>
+        <w:rPr>
+          <w:rFonts w:ascii="Arial" w:hAnsi="Arial" w:cs="Arial"/>
+          <w:b/>
+          <w:bCs/>
+        </w:rPr>
+        <w:t>4.</w:t>
+      </w:r>
+      <w:r>
+        <w:rPr>
+          <w:rFonts w:ascii="Arial" w:hAnsi="Arial" w:cs="Arial"/>
+          <w:b/>
+          <w:bCs/>
+        </w:rPr>
+        <w:t>8</w:t>
+      </w:r>
+      <w:r>
+        <w:rPr>
+          <w:rFonts w:ascii="Arial" w:hAnsi="Arial" w:cs="Arial"/>
+          <w:b/>
+          <w:bCs/>
+        </w:rPr>
+        <w:t xml:space="preserve"> Premissas </w:t>
       </w:r>
     </w:p>
     <w:p>
@@ -3673,7 +4171,6 @@
         <w:rPr>
           <w:rFonts w:ascii="Arial" w:hAnsi="Arial" w:cs="Arial"/>
         </w:rPr>
-        <w:lastRenderedPageBreak/>
         <w:t xml:space="preserve">É de responsabilidade do cliente possuir internet para acessar a aplicação; </w:t>
       </w:r>
     </w:p>
@@ -3706,7 +4203,23 @@
           <w:b/>
           <w:bCs/>
         </w:rPr>
-        <w:t xml:space="preserve">4.10 Restrições </w:t>
+        <w:t>4.</w:t>
+      </w:r>
+      <w:r>
+        <w:rPr>
+          <w:rFonts w:ascii="Arial" w:hAnsi="Arial" w:cs="Arial"/>
+          <w:b/>
+          <w:bCs/>
+        </w:rPr>
+        <w:t>9</w:t>
+      </w:r>
+      <w:r>
+        <w:rPr>
+          <w:rFonts w:ascii="Arial" w:hAnsi="Arial" w:cs="Arial"/>
+          <w:b/>
+          <w:bCs/>
+        </w:rPr>
+        <w:t xml:space="preserve"> Restrições </w:t>
       </w:r>
     </w:p>
     <w:p>
@@ -3799,7 +4312,32 @@
           <w:b/>
           <w:bCs/>
         </w:rPr>
-        <w:t>4.11 Steak</w:t>
+        <w:t>4.1</w:t>
+      </w:r>
+      <w:r>
+        <w:rPr>
+          <w:rFonts w:ascii="Arial" w:hAnsi="Arial" w:cs="Arial"/>
+          <w:b/>
+          <w:bCs/>
+        </w:rPr>
+        <w:t>0</w:t>
+      </w:r>
+      <w:r>
+        <w:rPr>
+          <w:rFonts w:ascii="Arial" w:hAnsi="Arial" w:cs="Arial"/>
+          <w:b/>
+          <w:bCs/>
+        </w:rPr>
+        <w:t xml:space="preserve"> </w:t>
+      </w:r>
+      <w:proofErr w:type="spellStart"/>
+      <w:r>
+        <w:rPr>
+          <w:rFonts w:ascii="Arial" w:hAnsi="Arial" w:cs="Arial"/>
+          <w:b/>
+          <w:bCs/>
+        </w:rPr>
+        <w:t>Steak</w:t>
       </w:r>
       <w:r>
         <w:rPr>
@@ -3815,7 +4353,16 @@
           <w:b/>
           <w:bCs/>
         </w:rPr>
-        <w:t xml:space="preserve">holders </w:t>
+        <w:t>holders</w:t>
+      </w:r>
+      <w:proofErr w:type="spellEnd"/>
+      <w:r>
+        <w:rPr>
+          <w:rFonts w:ascii="Arial" w:hAnsi="Arial" w:cs="Arial"/>
+          <w:b/>
+          <w:bCs/>
+        </w:rPr>
+        <w:t xml:space="preserve"> </w:t>
       </w:r>
     </w:p>
     <w:p>
@@ -3912,111 +4459,7 @@
       </w:pPr>
     </w:p>
     <w:p>
-      <w:pPr>
-        <w:rPr>
-          <w:b/>
-          <w:bCs/>
-        </w:rPr>
-      </w:pPr>
-    </w:p>
-    <w:p>
-      <w:pPr>
-        <w:rPr>
-          <w:b/>
-          <w:bCs/>
-        </w:rPr>
-      </w:pPr>
-    </w:p>
-    <w:p>
-      <w:pPr>
-        <w:rPr>
-          <w:b/>
-          <w:bCs/>
-        </w:rPr>
-      </w:pPr>
-    </w:p>
-    <w:p>
-      <w:pPr>
-        <w:rPr>
-          <w:b/>
-          <w:bCs/>
-        </w:rPr>
-      </w:pPr>
-    </w:p>
-    <w:p>
-      <w:pPr>
-        <w:rPr>
-          <w:b/>
-          <w:bCs/>
-        </w:rPr>
-      </w:pPr>
-    </w:p>
-    <w:p>
-      <w:pPr>
-        <w:rPr>
-          <w:b/>
-          <w:bCs/>
-        </w:rPr>
-      </w:pPr>
-    </w:p>
-    <w:p>
-      <w:pPr>
-        <w:rPr>
-          <w:b/>
-          <w:bCs/>
-        </w:rPr>
-      </w:pPr>
-    </w:p>
-    <w:p>
-      <w:pPr>
-        <w:rPr>
-          <w:b/>
-          <w:bCs/>
-        </w:rPr>
-      </w:pPr>
-    </w:p>
-    <w:p>
-      <w:pPr>
-        <w:rPr>
-          <w:b/>
-          <w:bCs/>
-        </w:rPr>
-      </w:pPr>
-    </w:p>
-    <w:p>
-      <w:pPr>
-        <w:rPr>
-          <w:b/>
-          <w:bCs/>
-        </w:rPr>
-      </w:pPr>
-    </w:p>
-    <w:p>
-      <w:pPr>
-        <w:rPr>
-          <w:b/>
-          <w:bCs/>
-        </w:rPr>
-      </w:pPr>
-    </w:p>
-    <w:p>
-      <w:pPr>
-        <w:rPr>
-          <w:b/>
-          <w:bCs/>
-        </w:rPr>
-      </w:pPr>
-    </w:p>
-    <w:p>
-      <w:pPr>
-        <w:rPr>
-          <w:b/>
-          <w:bCs/>
-        </w:rPr>
-      </w:pPr>
-    </w:p>
-    <w:p>
-      <w:hyperlink r:id="rId7">
+      <w:hyperlink r:id="rId8">
         <w:r>
           <w:rPr>
             <w:rStyle w:val="Hyperlink"/>
@@ -4026,7 +4469,7 @@
       </w:hyperlink>
     </w:p>
     <w:p>
-      <w:hyperlink r:id="rId8">
+      <w:hyperlink r:id="rId9">
         <w:r>
           <w:rPr>
             <w:rStyle w:val="Hyperlink"/>
@@ -4041,7 +4484,7 @@
           <w:rStyle w:val="Hyperlink"/>
         </w:rPr>
       </w:pPr>
-      <w:hyperlink r:id="rId9">
+      <w:hyperlink r:id="rId10">
         <w:r>
           <w:rPr>
             <w:rStyle w:val="Hyperlink"/>
@@ -4051,7 +4494,7 @@
       </w:hyperlink>
     </w:p>
     <w:p>
-      <w:hyperlink r:id="rId10" w:anchor=":~:text=A%20partir%20da%20Revolu%C3%A7%C3%A3o%20Industrial,que%20se%20concentram%20nas%20cidades" w:history="1">
+      <w:hyperlink r:id="rId11" w:anchor=":~:text=A%20partir%20da%20Revolu%C3%A7%C3%A3o%20Industrial,que%20se%20concentram%20nas%20cidades" w:history="1">
         <w:r>
           <w:rPr>
             <w:rStyle w:val="Hyperlink"/>
@@ -4064,7 +4507,7 @@
       </w:r>
     </w:p>
     <w:p>
-      <w:hyperlink r:id="rId11" w:history="1">
+      <w:hyperlink r:id="rId12" w:history="1">
         <w:r>
           <w:rPr>
             <w:rStyle w:val="Hyperlink"/>
@@ -4077,7 +4520,7 @@
       </w:r>
     </w:p>
     <w:p>
-      <w:hyperlink r:id="rId12" w:history="1">
+      <w:hyperlink r:id="rId13" w:history="1">
         <w:r>
           <w:rPr>
             <w:rStyle w:val="Hyperlink"/>
@@ -4087,7 +4530,7 @@
       </w:hyperlink>
     </w:p>
     <w:p>
-      <w:hyperlink r:id="rId13" w:anchor=":~:text=As%20mudan%C3%A7as%20clim%C3%A1ticas%20podem%20afetar,e%20outros%20pa%C3%ADses%20em%20desenvolvimento" w:history="1">
+      <w:hyperlink r:id="rId14" w:anchor=":~:text=As%20mudan%C3%A7as%20clim%C3%A1ticas%20podem%20afetar,e%20outros%20pa%C3%ADses%20em%20desenvolvimento" w:history="1">
         <w:r>
           <w:rPr>
             <w:rStyle w:val="Hyperlink"/>
@@ -4103,7 +4546,7 @@
       </w:r>
     </w:p>
     <w:p>
-      <w:hyperlink r:id="rId14" w:history="1">
+      <w:hyperlink r:id="rId15" w:history="1">
         <w:r>
           <w:rPr>
             <w:rStyle w:val="Hyperlink"/>
@@ -4113,7 +4556,7 @@
       </w:hyperlink>
     </w:p>
     <w:p>
-      <w:hyperlink r:id="rId15" w:anchor=":~:text=Os%20impactos%20das%20mudan%C3%A7as%20clim%C3%A1ticas,vegeta%C3%A7%C3%A3o%20t%C3%ADpica%20da%20regi%C3%A3o%20%C3%A1rida" w:history="1">
+      <w:hyperlink r:id="rId16" w:anchor=":~:text=Os%20impactos%20das%20mudan%C3%A7as%20clim%C3%A1ticas,vegeta%C3%A7%C3%A3o%20t%C3%ADpica%20da%20regi%C3%A3o%20%C3%A1rida" w:history="1">
         <w:r>
           <w:rPr>
             <w:rStyle w:val="Hyperlink"/>
@@ -4125,10 +4568,6 @@
         <w:t>.</w:t>
       </w:r>
     </w:p>
-    <w:p/>
-    <w:p/>
-    <w:p/>
-    <w:p/>
     <w:p/>
     <w:sectPr>
       <w:pgSz w:w="11906" w:h="16838"/>
@@ -4455,6 +4894,119 @@
     </w:lvl>
   </w:abstractNum>
   <w:abstractNum w:abstractNumId="3" w15:restartNumberingAfterBreak="0">
+    <w:nsid w:val="58D474A6"/>
+    <w:multiLevelType w:val="hybridMultilevel"/>
+    <w:tmpl w:val="9E30227C"/>
+    <w:lvl w:ilvl="0" w:tplc="04160001">
+      <w:start w:val="1"/>
+      <w:numFmt w:val="bullet"/>
+      <w:lvlText w:val=""/>
+      <w:lvlJc w:val="left"/>
+      <w:pPr>
+        <w:ind w:left="1571" w:hanging="360"/>
+      </w:pPr>
+      <w:rPr>
+        <w:rFonts w:ascii="Symbol" w:hAnsi="Symbol" w:hint="default"/>
+      </w:rPr>
+    </w:lvl>
+    <w:lvl w:ilvl="1" w:tplc="04160003" w:tentative="1">
+      <w:start w:val="1"/>
+      <w:numFmt w:val="bullet"/>
+      <w:lvlText w:val="o"/>
+      <w:lvlJc w:val="left"/>
+      <w:pPr>
+        <w:ind w:left="2291" w:hanging="360"/>
+      </w:pPr>
+      <w:rPr>
+        <w:rFonts w:ascii="Courier New" w:hAnsi="Courier New" w:cs="Courier New" w:hint="default"/>
+      </w:rPr>
+    </w:lvl>
+    <w:lvl w:ilvl="2" w:tplc="04160005" w:tentative="1">
+      <w:start w:val="1"/>
+      <w:numFmt w:val="bullet"/>
+      <w:lvlText w:val=""/>
+      <w:lvlJc w:val="left"/>
+      <w:pPr>
+        <w:ind w:left="3011" w:hanging="360"/>
+      </w:pPr>
+      <w:rPr>
+        <w:rFonts w:ascii="Wingdings" w:hAnsi="Wingdings" w:hint="default"/>
+      </w:rPr>
+    </w:lvl>
+    <w:lvl w:ilvl="3" w:tplc="04160001" w:tentative="1">
+      <w:start w:val="1"/>
+      <w:numFmt w:val="bullet"/>
+      <w:lvlText w:val=""/>
+      <w:lvlJc w:val="left"/>
+      <w:pPr>
+        <w:ind w:left="3731" w:hanging="360"/>
+      </w:pPr>
+      <w:rPr>
+        <w:rFonts w:ascii="Symbol" w:hAnsi="Symbol" w:hint="default"/>
+      </w:rPr>
+    </w:lvl>
+    <w:lvl w:ilvl="4" w:tplc="04160003" w:tentative="1">
+      <w:start w:val="1"/>
+      <w:numFmt w:val="bullet"/>
+      <w:lvlText w:val="o"/>
+      <w:lvlJc w:val="left"/>
+      <w:pPr>
+        <w:ind w:left="4451" w:hanging="360"/>
+      </w:pPr>
+      <w:rPr>
+        <w:rFonts w:ascii="Courier New" w:hAnsi="Courier New" w:cs="Courier New" w:hint="default"/>
+      </w:rPr>
+    </w:lvl>
+    <w:lvl w:ilvl="5" w:tplc="04160005" w:tentative="1">
+      <w:start w:val="1"/>
+      <w:numFmt w:val="bullet"/>
+      <w:lvlText w:val=""/>
+      <w:lvlJc w:val="left"/>
+      <w:pPr>
+        <w:ind w:left="5171" w:hanging="360"/>
+      </w:pPr>
+      <w:rPr>
+        <w:rFonts w:ascii="Wingdings" w:hAnsi="Wingdings" w:hint="default"/>
+      </w:rPr>
+    </w:lvl>
+    <w:lvl w:ilvl="6" w:tplc="04160001" w:tentative="1">
+      <w:start w:val="1"/>
+      <w:numFmt w:val="bullet"/>
+      <w:lvlText w:val=""/>
+      <w:lvlJc w:val="left"/>
+      <w:pPr>
+        <w:ind w:left="5891" w:hanging="360"/>
+      </w:pPr>
+      <w:rPr>
+        <w:rFonts w:ascii="Symbol" w:hAnsi="Symbol" w:hint="default"/>
+      </w:rPr>
+    </w:lvl>
+    <w:lvl w:ilvl="7" w:tplc="04160003" w:tentative="1">
+      <w:start w:val="1"/>
+      <w:numFmt w:val="bullet"/>
+      <w:lvlText w:val="o"/>
+      <w:lvlJc w:val="left"/>
+      <w:pPr>
+        <w:ind w:left="6611" w:hanging="360"/>
+      </w:pPr>
+      <w:rPr>
+        <w:rFonts w:ascii="Courier New" w:hAnsi="Courier New" w:cs="Courier New" w:hint="default"/>
+      </w:rPr>
+    </w:lvl>
+    <w:lvl w:ilvl="8" w:tplc="04160005" w:tentative="1">
+      <w:start w:val="1"/>
+      <w:numFmt w:val="bullet"/>
+      <w:lvlText w:val=""/>
+      <w:lvlJc w:val="left"/>
+      <w:pPr>
+        <w:ind w:left="7331" w:hanging="360"/>
+      </w:pPr>
+      <w:rPr>
+        <w:rFonts w:ascii="Wingdings" w:hAnsi="Wingdings" w:hint="default"/>
+      </w:rPr>
+    </w:lvl>
+  </w:abstractNum>
+  <w:abstractNum w:abstractNumId="4" w15:restartNumberingAfterBreak="0">
     <w:nsid w:val="5CC112F8"/>
     <w:multiLevelType w:val="hybridMultilevel"/>
     <w:tmpl w:val="F3885F30"/>
@@ -4567,7 +5119,7 @@
       </w:rPr>
     </w:lvl>
   </w:abstractNum>
-  <w:abstractNum w:abstractNumId="4" w15:restartNumberingAfterBreak="0">
+  <w:abstractNum w:abstractNumId="5" w15:restartNumberingAfterBreak="0">
     <w:nsid w:val="5E8EDCDC"/>
     <w:multiLevelType w:val="hybridMultilevel"/>
     <w:tmpl w:val="0E7860CE"/>
@@ -4653,7 +5205,7 @@
       </w:pPr>
     </w:lvl>
   </w:abstractNum>
-  <w:abstractNum w:abstractNumId="5" w15:restartNumberingAfterBreak="0">
+  <w:abstractNum w:abstractNumId="6" w15:restartNumberingAfterBreak="0">
     <w:nsid w:val="69495E47"/>
     <w:multiLevelType w:val="hybridMultilevel"/>
     <w:tmpl w:val="0F2A286E"/>
@@ -4767,7 +5319,7 @@
     </w:lvl>
   </w:abstractNum>
   <w:num w:numId="1" w16cid:durableId="1848985989">
-    <w:abstractNumId w:val="4"/>
+    <w:abstractNumId w:val="5"/>
   </w:num>
   <w:num w:numId="2" w16cid:durableId="1579905700">
     <w:abstractNumId w:val="1"/>
@@ -4776,13 +5328,16 @@
     <w:abstractNumId w:val="2"/>
   </w:num>
   <w:num w:numId="4" w16cid:durableId="392242610">
-    <w:abstractNumId w:val="5"/>
+    <w:abstractNumId w:val="6"/>
   </w:num>
   <w:num w:numId="5" w16cid:durableId="1903904484">
-    <w:abstractNumId w:val="3"/>
+    <w:abstractNumId w:val="4"/>
   </w:num>
   <w:num w:numId="6" w16cid:durableId="2003074804">
     <w:abstractNumId w:val="0"/>
+  </w:num>
+  <w:num w:numId="7" w16cid:durableId="405692954">
+    <w:abstractNumId w:val="3"/>
   </w:num>
 </w:numbering>
 </file>
@@ -5276,6 +5831,21 @@
       </w:tblBorders>
     </w:tblPr>
   </w:style>
+  <w:style w:type="paragraph" w:styleId="NormalWeb">
+    <w:name w:val="Normal (Web)"/>
+    <w:basedOn w:val="Normal"/>
+    <w:uiPriority w:val="99"/>
+    <w:semiHidden/>
+    <w:unhideWhenUsed/>
+    <w:rsid w:val="00B205EF"/>
+    <w:pPr>
+      <w:spacing w:before="100" w:beforeAutospacing="1" w:after="100" w:afterAutospacing="1" w:line="240" w:lineRule="auto"/>
+    </w:pPr>
+    <w:rPr>
+      <w:rFonts w:ascii="Times New Roman" w:eastAsia="Times New Roman" w:hAnsi="Times New Roman" w:cs="Times New Roman"/>
+      <w:lang w:eastAsia="pt-BR"/>
+    </w:rPr>
+  </w:style>
 </w:styles>
 </file>
 

</xml_diff>